<commit_message>
Updated PP and Paper
</commit_message>
<xml_diff>
--- a/Report/Report Outline.docx
+++ b/Report/Report Outline.docx
@@ -1678,7 +1678,6 @@
           <w:szCs w:val="24"/>
         </w:rPr>
       </w:pPr>
-      <w:bookmarkStart w:id="0" w:name="_GoBack"/>
       <w:r>
         <w:rPr>
           <w:rFonts w:ascii="Arial" w:hAnsi="Arial" w:cs="Arial"/>
@@ -1708,6 +1707,1180 @@
           <w:szCs w:val="24"/>
         </w:rPr>
         <w:t>Source Uncertainty for each energy was 3.1%</w:t>
+      </w:r>
+    </w:p>
+    <w:p>
+      <w:pPr>
+        <w:rPr>
+          <w:rFonts w:ascii="Arial" w:hAnsi="Arial" w:cs="Arial"/>
+          <w:sz w:val="24"/>
+          <w:szCs w:val="24"/>
+        </w:rPr>
+      </w:pPr>
+    </w:p>
+    <w:p>
+      <w:pPr>
+        <w:rPr>
+          <w:rFonts w:ascii="Arial" w:hAnsi="Arial" w:cs="Arial"/>
+          <w:sz w:val="24"/>
+          <w:szCs w:val="24"/>
+        </w:rPr>
+      </w:pPr>
+    </w:p>
+    <w:p>
+      <w:pPr>
+        <w:rPr>
+          <w:rFonts w:ascii="Arial" w:hAnsi="Arial" w:cs="Arial"/>
+          <w:sz w:val="24"/>
+          <w:szCs w:val="24"/>
+        </w:rPr>
+      </w:pPr>
+    </w:p>
+    <w:p>
+      <w:pPr>
+        <w:rPr>
+          <w:rFonts w:ascii="Arial" w:hAnsi="Arial" w:cs="Arial"/>
+          <w:sz w:val="24"/>
+          <w:szCs w:val="24"/>
+        </w:rPr>
+      </w:pPr>
+    </w:p>
+    <w:p>
+      <w:pPr>
+        <w:rPr>
+          <w:rFonts w:ascii="Arial" w:hAnsi="Arial" w:cs="Arial"/>
+          <w:sz w:val="24"/>
+          <w:szCs w:val="24"/>
+        </w:rPr>
+      </w:pPr>
+    </w:p>
+    <w:p>
+      <w:pPr>
+        <w:rPr>
+          <w:rFonts w:ascii="Arial" w:hAnsi="Arial" w:cs="Arial"/>
+          <w:sz w:val="24"/>
+          <w:szCs w:val="24"/>
+        </w:rPr>
+      </w:pPr>
+    </w:p>
+    <w:p>
+      <w:pPr>
+        <w:rPr>
+          <w:rFonts w:ascii="Arial" w:hAnsi="Arial" w:cs="Arial"/>
+          <w:sz w:val="24"/>
+          <w:szCs w:val="24"/>
+        </w:rPr>
+      </w:pPr>
+    </w:p>
+    <w:p>
+      <w:pPr>
+        <w:rPr>
+          <w:rFonts w:ascii="Arial" w:hAnsi="Arial" w:cs="Arial"/>
+          <w:sz w:val="24"/>
+          <w:szCs w:val="24"/>
+        </w:rPr>
+      </w:pPr>
+    </w:p>
+    <w:tbl>
+      <w:tblPr>
+        <w:tblStyle w:val="TableGrid"/>
+        <w:tblW w:w="0" w:type="auto"/>
+        <w:tblLook w:val="04A0" w:firstRow="1" w:lastRow="0" w:firstColumn="1" w:lastColumn="0" w:noHBand="0" w:noVBand="1"/>
+      </w:tblPr>
+      <w:tblGrid>
+        <w:gridCol w:w="1870"/>
+        <w:gridCol w:w="1995"/>
+        <w:gridCol w:w="4680"/>
+      </w:tblGrid>
+      <w:tr>
+        <w:tc>
+          <w:tcPr>
+            <w:tcW w:w="1870" w:type="dxa"/>
+            <w:shd w:val="clear" w:color="auto" w:fill="F2F2F2" w:themeFill="background1" w:themeFillShade="F2"/>
+          </w:tcPr>
+          <w:p>
+            <w:pPr>
+              <w:jc w:val="center"/>
+              <w:rPr>
+                <w:rFonts w:ascii="Arial" w:hAnsi="Arial" w:cs="Arial"/>
+                <w:b/>
+                <w:sz w:val="24"/>
+                <w:szCs w:val="24"/>
+              </w:rPr>
+            </w:pPr>
+            <w:r>
+              <w:rPr>
+                <w:rFonts w:ascii="Arial" w:hAnsi="Arial" w:cs="Arial"/>
+                <w:b/>
+                <w:sz w:val="24"/>
+                <w:szCs w:val="24"/>
+              </w:rPr>
+              <w:lastRenderedPageBreak/>
+              <w:t>Material</w:t>
+            </w:r>
+          </w:p>
+        </w:tc>
+        <w:tc>
+          <w:tcPr>
+            <w:tcW w:w="1995" w:type="dxa"/>
+            <w:shd w:val="clear" w:color="auto" w:fill="F2F2F2" w:themeFill="background1" w:themeFillShade="F2"/>
+          </w:tcPr>
+          <w:p>
+            <w:pPr>
+              <w:jc w:val="center"/>
+              <w:rPr>
+                <w:rFonts w:ascii="Arial" w:hAnsi="Arial" w:cs="Arial"/>
+                <w:b/>
+                <w:sz w:val="24"/>
+                <w:szCs w:val="24"/>
+              </w:rPr>
+            </w:pPr>
+            <w:r>
+              <w:rPr>
+                <w:rFonts w:ascii="Arial" w:hAnsi="Arial" w:cs="Arial"/>
+                <w:b/>
+                <w:sz w:val="24"/>
+                <w:szCs w:val="24"/>
+              </w:rPr>
+              <w:t>Density [g/cm</w:t>
+            </w:r>
+            <w:r>
+              <w:rPr>
+                <w:rFonts w:ascii="Arial" w:hAnsi="Arial" w:cs="Arial"/>
+                <w:b/>
+                <w:sz w:val="24"/>
+                <w:szCs w:val="24"/>
+                <w:vertAlign w:val="superscript"/>
+              </w:rPr>
+              <w:t>3</w:t>
+            </w:r>
+            <w:r>
+              <w:rPr>
+                <w:rFonts w:ascii="Arial" w:hAnsi="Arial" w:cs="Arial"/>
+                <w:b/>
+                <w:sz w:val="24"/>
+                <w:szCs w:val="24"/>
+              </w:rPr>
+              <w:t>]</w:t>
+            </w:r>
+          </w:p>
+        </w:tc>
+        <w:tc>
+          <w:tcPr>
+            <w:tcW w:w="4680" w:type="dxa"/>
+            <w:shd w:val="clear" w:color="auto" w:fill="F2F2F2" w:themeFill="background1" w:themeFillShade="F2"/>
+          </w:tcPr>
+          <w:p>
+            <w:pPr>
+              <w:jc w:val="center"/>
+              <w:rPr>
+                <w:rFonts w:ascii="Arial" w:hAnsi="Arial" w:cs="Arial"/>
+                <w:b/>
+                <w:sz w:val="24"/>
+                <w:szCs w:val="24"/>
+              </w:rPr>
+            </w:pPr>
+            <w:r>
+              <w:rPr>
+                <w:rFonts w:ascii="Arial" w:hAnsi="Arial" w:cs="Arial"/>
+                <w:b/>
+                <w:sz w:val="24"/>
+                <w:szCs w:val="24"/>
+              </w:rPr>
+              <w:t>Component(s)</w:t>
+            </w:r>
+          </w:p>
+        </w:tc>
+      </w:tr>
+      <w:tr>
+        <w:tc>
+          <w:tcPr>
+            <w:tcW w:w="1870" w:type="dxa"/>
+          </w:tcPr>
+          <w:p>
+            <w:pPr>
+              <w:jc w:val="center"/>
+              <w:rPr>
+                <w:rFonts w:ascii="Arial" w:hAnsi="Arial" w:cs="Arial"/>
+                <w:sz w:val="24"/>
+                <w:szCs w:val="24"/>
+              </w:rPr>
+            </w:pPr>
+            <w:r>
+              <w:rPr>
+                <w:rFonts w:ascii="Arial" w:hAnsi="Arial" w:cs="Arial"/>
+                <w:sz w:val="24"/>
+                <w:szCs w:val="24"/>
+              </w:rPr>
+              <w:t>Mylar</w:t>
+            </w:r>
+          </w:p>
+        </w:tc>
+        <w:tc>
+          <w:tcPr>
+            <w:tcW w:w="1995" w:type="dxa"/>
+          </w:tcPr>
+          <w:p>
+            <w:pPr>
+              <w:jc w:val="center"/>
+              <w:rPr>
+                <w:rFonts w:ascii="Arial" w:hAnsi="Arial" w:cs="Arial"/>
+                <w:sz w:val="24"/>
+                <w:szCs w:val="24"/>
+              </w:rPr>
+            </w:pPr>
+            <w:r>
+              <w:rPr>
+                <w:rFonts w:ascii="Arial" w:hAnsi="Arial" w:cs="Arial"/>
+                <w:sz w:val="24"/>
+                <w:szCs w:val="24"/>
+              </w:rPr>
+              <w:t>1.38</w:t>
+            </w:r>
+          </w:p>
+        </w:tc>
+        <w:tc>
+          <w:tcPr>
+            <w:tcW w:w="4680" w:type="dxa"/>
+          </w:tcPr>
+          <w:p>
+            <w:pPr>
+              <w:rPr>
+                <w:rFonts w:ascii="Arial" w:hAnsi="Arial" w:cs="Arial"/>
+                <w:sz w:val="24"/>
+                <w:szCs w:val="24"/>
+              </w:rPr>
+            </w:pPr>
+            <w:r>
+              <w:rPr>
+                <w:rFonts w:ascii="Arial" w:hAnsi="Arial" w:cs="Arial"/>
+                <w:sz w:val="24"/>
+                <w:szCs w:val="24"/>
+              </w:rPr>
+              <w:t>IR Window</w:t>
+            </w:r>
+          </w:p>
+        </w:tc>
+      </w:tr>
+      <w:tr>
+        <w:tc>
+          <w:tcPr>
+            <w:tcW w:w="1870" w:type="dxa"/>
+          </w:tcPr>
+          <w:p>
+            <w:pPr>
+              <w:jc w:val="center"/>
+              <w:rPr>
+                <w:rFonts w:ascii="Arial" w:hAnsi="Arial" w:cs="Arial"/>
+                <w:sz w:val="24"/>
+                <w:szCs w:val="24"/>
+              </w:rPr>
+            </w:pPr>
+            <w:r>
+              <w:rPr>
+                <w:rFonts w:ascii="Arial" w:hAnsi="Arial" w:cs="Arial"/>
+                <w:sz w:val="24"/>
+                <w:szCs w:val="24"/>
+              </w:rPr>
+              <w:t>Brass</w:t>
+            </w:r>
+          </w:p>
+        </w:tc>
+        <w:tc>
+          <w:tcPr>
+            <w:tcW w:w="1995" w:type="dxa"/>
+          </w:tcPr>
+          <w:p>
+            <w:pPr>
+              <w:jc w:val="center"/>
+              <w:rPr>
+                <w:rFonts w:ascii="Arial" w:hAnsi="Arial" w:cs="Arial"/>
+                <w:sz w:val="24"/>
+                <w:szCs w:val="24"/>
+              </w:rPr>
+            </w:pPr>
+            <w:r>
+              <w:rPr>
+                <w:rFonts w:ascii="Arial" w:hAnsi="Arial" w:cs="Arial"/>
+                <w:sz w:val="24"/>
+                <w:szCs w:val="24"/>
+              </w:rPr>
+              <w:t>8.41</w:t>
+            </w:r>
+          </w:p>
+        </w:tc>
+        <w:tc>
+          <w:tcPr>
+            <w:tcW w:w="4680" w:type="dxa"/>
+          </w:tcPr>
+          <w:p>
+            <w:pPr>
+              <w:rPr>
+                <w:rFonts w:ascii="Arial" w:hAnsi="Arial" w:cs="Arial"/>
+                <w:sz w:val="24"/>
+                <w:szCs w:val="24"/>
+              </w:rPr>
+            </w:pPr>
+            <w:r>
+              <w:rPr>
+                <w:rFonts w:ascii="Arial" w:hAnsi="Arial" w:cs="Arial"/>
+                <w:sz w:val="24"/>
+                <w:szCs w:val="24"/>
+              </w:rPr>
+              <w:t>Metal Clasps</w:t>
+            </w:r>
+          </w:p>
+        </w:tc>
+      </w:tr>
+      <w:tr>
+        <w:tc>
+          <w:tcPr>
+            <w:tcW w:w="1870" w:type="dxa"/>
+          </w:tcPr>
+          <w:p>
+            <w:pPr>
+              <w:jc w:val="center"/>
+              <w:rPr>
+                <w:rFonts w:ascii="Arial" w:hAnsi="Arial" w:cs="Arial"/>
+                <w:sz w:val="24"/>
+                <w:szCs w:val="24"/>
+              </w:rPr>
+            </w:pPr>
+            <w:r>
+              <w:rPr>
+                <w:rFonts w:ascii="Arial" w:hAnsi="Arial" w:cs="Arial"/>
+                <w:sz w:val="24"/>
+                <w:szCs w:val="24"/>
+              </w:rPr>
+              <w:t>Aluminum</w:t>
+            </w:r>
+          </w:p>
+        </w:tc>
+        <w:tc>
+          <w:tcPr>
+            <w:tcW w:w="1995" w:type="dxa"/>
+          </w:tcPr>
+          <w:p>
+            <w:pPr>
+              <w:jc w:val="center"/>
+              <w:rPr>
+                <w:rFonts w:ascii="Arial" w:hAnsi="Arial" w:cs="Arial"/>
+                <w:sz w:val="24"/>
+                <w:szCs w:val="24"/>
+              </w:rPr>
+            </w:pPr>
+            <w:r>
+              <w:rPr>
+                <w:rFonts w:ascii="Arial" w:hAnsi="Arial" w:cs="Arial"/>
+                <w:sz w:val="24"/>
+                <w:szCs w:val="24"/>
+              </w:rPr>
+              <w:t>2.7</w:t>
+            </w:r>
+          </w:p>
+        </w:tc>
+        <w:tc>
+          <w:tcPr>
+            <w:tcW w:w="4680" w:type="dxa"/>
+          </w:tcPr>
+          <w:p>
+            <w:pPr>
+              <w:rPr>
+                <w:rFonts w:ascii="Arial" w:hAnsi="Arial" w:cs="Arial"/>
+                <w:sz w:val="24"/>
+                <w:szCs w:val="24"/>
+              </w:rPr>
+            </w:pPr>
+            <w:r>
+              <w:rPr>
+                <w:rFonts w:ascii="Arial" w:hAnsi="Arial" w:cs="Arial"/>
+                <w:sz w:val="24"/>
+                <w:szCs w:val="24"/>
+              </w:rPr>
+              <w:t>Detector Housing and Casing</w:t>
+            </w:r>
+          </w:p>
+        </w:tc>
+      </w:tr>
+      <w:tr>
+        <w:tc>
+          <w:tcPr>
+            <w:tcW w:w="1870" w:type="dxa"/>
+          </w:tcPr>
+          <w:p>
+            <w:pPr>
+              <w:jc w:val="center"/>
+              <w:rPr>
+                <w:rFonts w:ascii="Arial" w:hAnsi="Arial" w:cs="Arial"/>
+                <w:sz w:val="24"/>
+                <w:szCs w:val="24"/>
+              </w:rPr>
+            </w:pPr>
+            <w:r>
+              <w:rPr>
+                <w:rFonts w:ascii="Arial" w:hAnsi="Arial" w:cs="Arial"/>
+                <w:sz w:val="24"/>
+                <w:szCs w:val="24"/>
+              </w:rPr>
+              <w:t>Germanium</w:t>
+            </w:r>
+          </w:p>
+        </w:tc>
+        <w:tc>
+          <w:tcPr>
+            <w:tcW w:w="1995" w:type="dxa"/>
+          </w:tcPr>
+          <w:p>
+            <w:pPr>
+              <w:jc w:val="center"/>
+              <w:rPr>
+                <w:rFonts w:ascii="Arial" w:hAnsi="Arial" w:cs="Arial"/>
+                <w:sz w:val="24"/>
+                <w:szCs w:val="24"/>
+              </w:rPr>
+            </w:pPr>
+            <w:r>
+              <w:rPr>
+                <w:rFonts w:ascii="Arial" w:hAnsi="Arial" w:cs="Arial"/>
+                <w:sz w:val="24"/>
+                <w:szCs w:val="24"/>
+              </w:rPr>
+              <w:t>5.32</w:t>
+            </w:r>
+          </w:p>
+        </w:tc>
+        <w:tc>
+          <w:tcPr>
+            <w:tcW w:w="4680" w:type="dxa"/>
+          </w:tcPr>
+          <w:p>
+            <w:pPr>
+              <w:rPr>
+                <w:rFonts w:ascii="Arial" w:hAnsi="Arial" w:cs="Arial"/>
+                <w:sz w:val="24"/>
+                <w:szCs w:val="24"/>
+              </w:rPr>
+            </w:pPr>
+            <w:r>
+              <w:rPr>
+                <w:rFonts w:ascii="Arial" w:hAnsi="Arial" w:cs="Arial"/>
+                <w:sz w:val="24"/>
+                <w:szCs w:val="24"/>
+              </w:rPr>
+              <w:t>Ge Crystal</w:t>
+            </w:r>
+          </w:p>
+        </w:tc>
+      </w:tr>
+      <w:tr>
+        <w:tc>
+          <w:tcPr>
+            <w:tcW w:w="1870" w:type="dxa"/>
+          </w:tcPr>
+          <w:p>
+            <w:pPr>
+              <w:jc w:val="center"/>
+              <w:rPr>
+                <w:rFonts w:ascii="Arial" w:hAnsi="Arial" w:cs="Arial"/>
+                <w:sz w:val="24"/>
+                <w:szCs w:val="24"/>
+              </w:rPr>
+            </w:pPr>
+            <w:r>
+              <w:rPr>
+                <w:rFonts w:ascii="Arial" w:hAnsi="Arial" w:cs="Arial"/>
+                <w:sz w:val="24"/>
+                <w:szCs w:val="24"/>
+              </w:rPr>
+              <w:t>Lithium</w:t>
+            </w:r>
+          </w:p>
+        </w:tc>
+        <w:tc>
+          <w:tcPr>
+            <w:tcW w:w="1995" w:type="dxa"/>
+          </w:tcPr>
+          <w:p>
+            <w:pPr>
+              <w:jc w:val="center"/>
+              <w:rPr>
+                <w:rFonts w:ascii="Arial" w:hAnsi="Arial" w:cs="Arial"/>
+                <w:sz w:val="24"/>
+                <w:szCs w:val="24"/>
+              </w:rPr>
+            </w:pPr>
+            <w:r>
+              <w:rPr>
+                <w:rFonts w:ascii="Arial" w:hAnsi="Arial" w:cs="Arial"/>
+                <w:sz w:val="24"/>
+                <w:szCs w:val="24"/>
+              </w:rPr>
+              <w:t>0.534</w:t>
+            </w:r>
+          </w:p>
+        </w:tc>
+        <w:tc>
+          <w:tcPr>
+            <w:tcW w:w="4680" w:type="dxa"/>
+          </w:tcPr>
+          <w:p>
+            <w:pPr>
+              <w:rPr>
+                <w:rFonts w:ascii="Arial" w:hAnsi="Arial" w:cs="Arial"/>
+                <w:sz w:val="24"/>
+                <w:szCs w:val="24"/>
+              </w:rPr>
+            </w:pPr>
+            <w:r>
+              <w:rPr>
+                <w:rFonts w:ascii="Arial" w:hAnsi="Arial" w:cs="Arial"/>
+                <w:sz w:val="24"/>
+                <w:szCs w:val="24"/>
+              </w:rPr>
+              <w:t xml:space="preserve">Outer </w:t>
+            </w:r>
+            <w:proofErr w:type="spellStart"/>
+            <w:r>
+              <w:rPr>
+                <w:rFonts w:ascii="Arial" w:hAnsi="Arial" w:cs="Arial"/>
+                <w:sz w:val="24"/>
+                <w:szCs w:val="24"/>
+              </w:rPr>
+              <w:t>Deadlayer</w:t>
+            </w:r>
+            <w:proofErr w:type="spellEnd"/>
+          </w:p>
+        </w:tc>
+      </w:tr>
+      <w:tr>
+        <w:tc>
+          <w:tcPr>
+            <w:tcW w:w="1870" w:type="dxa"/>
+          </w:tcPr>
+          <w:p>
+            <w:pPr>
+              <w:jc w:val="center"/>
+              <w:rPr>
+                <w:rFonts w:ascii="Arial" w:hAnsi="Arial" w:cs="Arial"/>
+                <w:sz w:val="24"/>
+                <w:szCs w:val="24"/>
+              </w:rPr>
+            </w:pPr>
+            <w:r>
+              <w:rPr>
+                <w:rFonts w:ascii="Arial" w:hAnsi="Arial" w:cs="Arial"/>
+                <w:sz w:val="24"/>
+                <w:szCs w:val="24"/>
+              </w:rPr>
+              <w:t>Boron</w:t>
+            </w:r>
+          </w:p>
+        </w:tc>
+        <w:tc>
+          <w:tcPr>
+            <w:tcW w:w="1995" w:type="dxa"/>
+          </w:tcPr>
+          <w:p>
+            <w:pPr>
+              <w:jc w:val="center"/>
+              <w:rPr>
+                <w:rFonts w:ascii="Arial" w:hAnsi="Arial" w:cs="Arial"/>
+                <w:sz w:val="24"/>
+                <w:szCs w:val="24"/>
+              </w:rPr>
+            </w:pPr>
+            <w:r>
+              <w:rPr>
+                <w:rFonts w:ascii="Arial" w:hAnsi="Arial" w:cs="Arial"/>
+                <w:sz w:val="24"/>
+                <w:szCs w:val="24"/>
+              </w:rPr>
+              <w:t>2.73</w:t>
+            </w:r>
+          </w:p>
+        </w:tc>
+        <w:tc>
+          <w:tcPr>
+            <w:tcW w:w="4680" w:type="dxa"/>
+          </w:tcPr>
+          <w:p>
+            <w:pPr>
+              <w:rPr>
+                <w:rFonts w:ascii="Arial" w:hAnsi="Arial" w:cs="Arial"/>
+                <w:sz w:val="24"/>
+                <w:szCs w:val="24"/>
+              </w:rPr>
+            </w:pPr>
+            <w:r>
+              <w:rPr>
+                <w:rFonts w:ascii="Arial" w:hAnsi="Arial" w:cs="Arial"/>
+                <w:sz w:val="24"/>
+                <w:szCs w:val="24"/>
+              </w:rPr>
+              <w:t xml:space="preserve">Inner </w:t>
+            </w:r>
+            <w:proofErr w:type="spellStart"/>
+            <w:r>
+              <w:rPr>
+                <w:rFonts w:ascii="Arial" w:hAnsi="Arial" w:cs="Arial"/>
+                <w:sz w:val="24"/>
+                <w:szCs w:val="24"/>
+              </w:rPr>
+              <w:t>Deadlayer</w:t>
+            </w:r>
+            <w:proofErr w:type="spellEnd"/>
+          </w:p>
+        </w:tc>
+      </w:tr>
+      <w:tr>
+        <w:tc>
+          <w:tcPr>
+            <w:tcW w:w="1870" w:type="dxa"/>
+          </w:tcPr>
+          <w:p>
+            <w:pPr>
+              <w:jc w:val="center"/>
+              <w:rPr>
+                <w:rFonts w:ascii="Arial" w:hAnsi="Arial" w:cs="Arial"/>
+                <w:sz w:val="24"/>
+                <w:szCs w:val="24"/>
+              </w:rPr>
+            </w:pPr>
+            <w:r>
+              <w:rPr>
+                <w:rFonts w:ascii="Arial" w:hAnsi="Arial" w:cs="Arial"/>
+                <w:sz w:val="24"/>
+                <w:szCs w:val="24"/>
+              </w:rPr>
+              <w:t>Copper</w:t>
+            </w:r>
+          </w:p>
+        </w:tc>
+        <w:tc>
+          <w:tcPr>
+            <w:tcW w:w="1995" w:type="dxa"/>
+          </w:tcPr>
+          <w:p>
+            <w:pPr>
+              <w:jc w:val="center"/>
+              <w:rPr>
+                <w:rFonts w:ascii="Arial" w:hAnsi="Arial" w:cs="Arial"/>
+                <w:sz w:val="24"/>
+                <w:szCs w:val="24"/>
+              </w:rPr>
+            </w:pPr>
+            <w:r>
+              <w:rPr>
+                <w:rFonts w:ascii="Arial" w:hAnsi="Arial" w:cs="Arial"/>
+                <w:sz w:val="24"/>
+                <w:szCs w:val="24"/>
+              </w:rPr>
+              <w:t>8.96</w:t>
+            </w:r>
+          </w:p>
+        </w:tc>
+        <w:tc>
+          <w:tcPr>
+            <w:tcW w:w="4680" w:type="dxa"/>
+          </w:tcPr>
+          <w:p>
+            <w:pPr>
+              <w:rPr>
+                <w:rFonts w:ascii="Arial" w:hAnsi="Arial" w:cs="Arial"/>
+                <w:sz w:val="24"/>
+                <w:szCs w:val="24"/>
+              </w:rPr>
+            </w:pPr>
+            <w:r>
+              <w:rPr>
+                <w:rFonts w:ascii="Arial" w:hAnsi="Arial" w:cs="Arial"/>
+                <w:sz w:val="24"/>
+                <w:szCs w:val="24"/>
+              </w:rPr>
+              <w:t>Shield Lining</w:t>
+            </w:r>
+          </w:p>
+        </w:tc>
+      </w:tr>
+      <w:tr>
+        <w:tc>
+          <w:tcPr>
+            <w:tcW w:w="1870" w:type="dxa"/>
+          </w:tcPr>
+          <w:p>
+            <w:pPr>
+              <w:jc w:val="center"/>
+              <w:rPr>
+                <w:rFonts w:ascii="Arial" w:hAnsi="Arial" w:cs="Arial"/>
+                <w:sz w:val="24"/>
+                <w:szCs w:val="24"/>
+              </w:rPr>
+            </w:pPr>
+            <w:r>
+              <w:rPr>
+                <w:rFonts w:ascii="Arial" w:hAnsi="Arial" w:cs="Arial"/>
+                <w:sz w:val="24"/>
+                <w:szCs w:val="24"/>
+              </w:rPr>
+              <w:t>Tin</w:t>
+            </w:r>
+          </w:p>
+        </w:tc>
+        <w:tc>
+          <w:tcPr>
+            <w:tcW w:w="1995" w:type="dxa"/>
+          </w:tcPr>
+          <w:p>
+            <w:pPr>
+              <w:jc w:val="center"/>
+              <w:rPr>
+                <w:rFonts w:ascii="Arial" w:hAnsi="Arial" w:cs="Arial"/>
+                <w:sz w:val="24"/>
+                <w:szCs w:val="24"/>
+              </w:rPr>
+            </w:pPr>
+            <w:r>
+              <w:rPr>
+                <w:rFonts w:ascii="Arial" w:hAnsi="Arial" w:cs="Arial"/>
+                <w:sz w:val="24"/>
+                <w:szCs w:val="24"/>
+              </w:rPr>
+              <w:t>7.31</w:t>
+            </w:r>
+          </w:p>
+        </w:tc>
+        <w:tc>
+          <w:tcPr>
+            <w:tcW w:w="4680" w:type="dxa"/>
+          </w:tcPr>
+          <w:p>
+            <w:pPr>
+              <w:rPr>
+                <w:rFonts w:ascii="Arial" w:hAnsi="Arial" w:cs="Arial"/>
+                <w:sz w:val="24"/>
+                <w:szCs w:val="24"/>
+              </w:rPr>
+            </w:pPr>
+            <w:r>
+              <w:rPr>
+                <w:rFonts w:ascii="Arial" w:hAnsi="Arial" w:cs="Arial"/>
+                <w:sz w:val="24"/>
+                <w:szCs w:val="24"/>
+              </w:rPr>
+              <w:t>Shield Lining</w:t>
+            </w:r>
+          </w:p>
+        </w:tc>
+      </w:tr>
+      <w:tr>
+        <w:tc>
+          <w:tcPr>
+            <w:tcW w:w="1870" w:type="dxa"/>
+          </w:tcPr>
+          <w:p>
+            <w:pPr>
+              <w:jc w:val="center"/>
+              <w:rPr>
+                <w:rFonts w:ascii="Arial" w:hAnsi="Arial" w:cs="Arial"/>
+                <w:sz w:val="24"/>
+                <w:szCs w:val="24"/>
+              </w:rPr>
+            </w:pPr>
+            <w:proofErr w:type="spellStart"/>
+            <w:r>
+              <w:rPr>
+                <w:rFonts w:ascii="Arial" w:hAnsi="Arial" w:cs="Arial"/>
+                <w:sz w:val="24"/>
+                <w:szCs w:val="24"/>
+              </w:rPr>
+              <w:t>Kapton</w:t>
+            </w:r>
+            <w:proofErr w:type="spellEnd"/>
+            <w:r>
+              <w:rPr>
+                <w:rFonts w:ascii="Arial" w:hAnsi="Arial" w:cs="Arial"/>
+                <w:sz w:val="24"/>
+                <w:szCs w:val="24"/>
+              </w:rPr>
+              <w:t xml:space="preserve"> Film</w:t>
+            </w:r>
+          </w:p>
+        </w:tc>
+        <w:tc>
+          <w:tcPr>
+            <w:tcW w:w="1995" w:type="dxa"/>
+          </w:tcPr>
+          <w:p>
+            <w:pPr>
+              <w:jc w:val="center"/>
+              <w:rPr>
+                <w:rFonts w:ascii="Arial" w:hAnsi="Arial" w:cs="Arial"/>
+                <w:sz w:val="24"/>
+                <w:szCs w:val="24"/>
+              </w:rPr>
+            </w:pPr>
+            <w:r>
+              <w:rPr>
+                <w:rFonts w:ascii="Arial" w:hAnsi="Arial" w:cs="Arial"/>
+                <w:sz w:val="24"/>
+                <w:szCs w:val="24"/>
+              </w:rPr>
+              <w:t>1.42</w:t>
+            </w:r>
+          </w:p>
+        </w:tc>
+        <w:tc>
+          <w:tcPr>
+            <w:tcW w:w="4680" w:type="dxa"/>
+          </w:tcPr>
+          <w:p>
+            <w:pPr>
+              <w:rPr>
+                <w:rFonts w:ascii="Arial" w:hAnsi="Arial" w:cs="Arial"/>
+                <w:sz w:val="24"/>
+                <w:szCs w:val="24"/>
+              </w:rPr>
+            </w:pPr>
+            <w:r>
+              <w:rPr>
+                <w:rFonts w:ascii="Arial" w:hAnsi="Arial" w:cs="Arial"/>
+                <w:sz w:val="24"/>
+                <w:szCs w:val="24"/>
+              </w:rPr>
+              <w:t>IR Window</w:t>
+            </w:r>
+          </w:p>
+        </w:tc>
+      </w:tr>
+      <w:tr>
+        <w:tc>
+          <w:tcPr>
+            <w:tcW w:w="1870" w:type="dxa"/>
+          </w:tcPr>
+          <w:p>
+            <w:pPr>
+              <w:jc w:val="center"/>
+              <w:rPr>
+                <w:rFonts w:ascii="Arial" w:hAnsi="Arial" w:cs="Arial"/>
+                <w:sz w:val="24"/>
+                <w:szCs w:val="24"/>
+              </w:rPr>
+            </w:pPr>
+            <w:r>
+              <w:rPr>
+                <w:rFonts w:ascii="Arial" w:hAnsi="Arial" w:cs="Arial"/>
+                <w:sz w:val="24"/>
+                <w:szCs w:val="24"/>
+              </w:rPr>
+              <w:t>Air</w:t>
+            </w:r>
+          </w:p>
+        </w:tc>
+        <w:tc>
+          <w:tcPr>
+            <w:tcW w:w="1995" w:type="dxa"/>
+          </w:tcPr>
+          <w:p>
+            <w:pPr>
+              <w:jc w:val="center"/>
+              <w:rPr>
+                <w:rFonts w:ascii="Arial" w:hAnsi="Arial" w:cs="Arial"/>
+                <w:sz w:val="24"/>
+                <w:szCs w:val="24"/>
+              </w:rPr>
+            </w:pPr>
+            <w:r>
+              <w:rPr>
+                <w:rFonts w:ascii="Arial" w:hAnsi="Arial" w:cs="Arial"/>
+                <w:sz w:val="24"/>
+                <w:szCs w:val="24"/>
+              </w:rPr>
+              <w:t>0.001224</w:t>
+            </w:r>
+          </w:p>
+        </w:tc>
+        <w:tc>
+          <w:tcPr>
+            <w:tcW w:w="4680" w:type="dxa"/>
+          </w:tcPr>
+          <w:p>
+            <w:pPr>
+              <w:rPr>
+                <w:rFonts w:ascii="Arial" w:hAnsi="Arial" w:cs="Arial"/>
+                <w:sz w:val="24"/>
+                <w:szCs w:val="24"/>
+              </w:rPr>
+            </w:pPr>
+            <w:r>
+              <w:rPr>
+                <w:rFonts w:ascii="Arial" w:hAnsi="Arial" w:cs="Arial"/>
+                <w:sz w:val="24"/>
+                <w:szCs w:val="24"/>
+              </w:rPr>
+              <w:t>Shielding Chamber</w:t>
+            </w:r>
+          </w:p>
+        </w:tc>
+      </w:tr>
+      <w:tr>
+        <w:tc>
+          <w:tcPr>
+            <w:tcW w:w="1870" w:type="dxa"/>
+          </w:tcPr>
+          <w:p>
+            <w:pPr>
+              <w:jc w:val="center"/>
+              <w:rPr>
+                <w:rFonts w:ascii="Arial" w:hAnsi="Arial" w:cs="Arial"/>
+                <w:sz w:val="24"/>
+                <w:szCs w:val="24"/>
+              </w:rPr>
+            </w:pPr>
+            <w:r>
+              <w:rPr>
+                <w:rFonts w:ascii="Arial" w:hAnsi="Arial" w:cs="Arial"/>
+                <w:sz w:val="24"/>
+                <w:szCs w:val="24"/>
+              </w:rPr>
+              <w:t>Lead</w:t>
+            </w:r>
+          </w:p>
+        </w:tc>
+        <w:tc>
+          <w:tcPr>
+            <w:tcW w:w="1995" w:type="dxa"/>
+          </w:tcPr>
+          <w:p>
+            <w:pPr>
+              <w:jc w:val="center"/>
+              <w:rPr>
+                <w:rFonts w:ascii="Arial" w:hAnsi="Arial" w:cs="Arial"/>
+                <w:sz w:val="24"/>
+                <w:szCs w:val="24"/>
+              </w:rPr>
+            </w:pPr>
+            <w:r>
+              <w:rPr>
+                <w:rFonts w:ascii="Arial" w:hAnsi="Arial" w:cs="Arial"/>
+                <w:sz w:val="24"/>
+                <w:szCs w:val="24"/>
+              </w:rPr>
+              <w:t>11.34</w:t>
+            </w:r>
+          </w:p>
+        </w:tc>
+        <w:tc>
+          <w:tcPr>
+            <w:tcW w:w="4680" w:type="dxa"/>
+          </w:tcPr>
+          <w:p>
+            <w:pPr>
+              <w:rPr>
+                <w:rFonts w:ascii="Arial" w:hAnsi="Arial" w:cs="Arial"/>
+                <w:sz w:val="24"/>
+                <w:szCs w:val="24"/>
+              </w:rPr>
+            </w:pPr>
+            <w:r>
+              <w:rPr>
+                <w:rFonts w:ascii="Arial" w:hAnsi="Arial" w:cs="Arial"/>
+                <w:sz w:val="24"/>
+                <w:szCs w:val="24"/>
+              </w:rPr>
+              <w:t>Shielding</w:t>
+            </w:r>
+          </w:p>
+        </w:tc>
+      </w:tr>
+      <w:tr>
+        <w:tc>
+          <w:tcPr>
+            <w:tcW w:w="1870" w:type="dxa"/>
+          </w:tcPr>
+          <w:p>
+            <w:pPr>
+              <w:jc w:val="center"/>
+              <w:rPr>
+                <w:rFonts w:ascii="Arial" w:hAnsi="Arial" w:cs="Arial"/>
+                <w:sz w:val="24"/>
+                <w:szCs w:val="24"/>
+              </w:rPr>
+            </w:pPr>
+            <w:r>
+              <w:rPr>
+                <w:rFonts w:ascii="Arial" w:hAnsi="Arial" w:cs="Arial"/>
+                <w:sz w:val="24"/>
+                <w:szCs w:val="24"/>
+              </w:rPr>
+              <w:t>Acrylic Glass</w:t>
+            </w:r>
+          </w:p>
+        </w:tc>
+        <w:tc>
+          <w:tcPr>
+            <w:tcW w:w="1995" w:type="dxa"/>
+          </w:tcPr>
+          <w:p>
+            <w:pPr>
+              <w:jc w:val="center"/>
+              <w:rPr>
+                <w:rFonts w:ascii="Arial" w:hAnsi="Arial" w:cs="Arial"/>
+                <w:sz w:val="24"/>
+                <w:szCs w:val="24"/>
+              </w:rPr>
+            </w:pPr>
+            <w:r>
+              <w:rPr>
+                <w:rFonts w:ascii="Arial" w:hAnsi="Arial" w:cs="Arial"/>
+                <w:sz w:val="24"/>
+                <w:szCs w:val="24"/>
+              </w:rPr>
+              <w:t>1.19</w:t>
+            </w:r>
+          </w:p>
+        </w:tc>
+        <w:tc>
+          <w:tcPr>
+            <w:tcW w:w="4680" w:type="dxa"/>
+          </w:tcPr>
+          <w:p>
+            <w:pPr>
+              <w:rPr>
+                <w:rFonts w:ascii="Arial" w:hAnsi="Arial" w:cs="Arial"/>
+                <w:sz w:val="24"/>
+                <w:szCs w:val="24"/>
+              </w:rPr>
+            </w:pPr>
+            <w:r>
+              <w:rPr>
+                <w:rFonts w:ascii="Arial" w:hAnsi="Arial" w:cs="Arial"/>
+                <w:sz w:val="24"/>
+                <w:szCs w:val="24"/>
+              </w:rPr>
+              <w:t>Source Encapsulation</w:t>
+            </w:r>
+          </w:p>
+        </w:tc>
+      </w:tr>
+      <w:tr>
+        <w:tc>
+          <w:tcPr>
+            <w:tcW w:w="1870" w:type="dxa"/>
+          </w:tcPr>
+          <w:p>
+            <w:pPr>
+              <w:jc w:val="center"/>
+              <w:rPr>
+                <w:rFonts w:ascii="Arial" w:hAnsi="Arial" w:cs="Arial"/>
+                <w:sz w:val="24"/>
+                <w:szCs w:val="24"/>
+              </w:rPr>
+            </w:pPr>
+            <w:r>
+              <w:rPr>
+                <w:rFonts w:ascii="Arial" w:hAnsi="Arial" w:cs="Arial"/>
+                <w:sz w:val="24"/>
+                <w:szCs w:val="24"/>
+              </w:rPr>
+              <w:t>Vacuum</w:t>
+            </w:r>
+          </w:p>
+        </w:tc>
+        <w:tc>
+          <w:tcPr>
+            <w:tcW w:w="1995" w:type="dxa"/>
+          </w:tcPr>
+          <w:p>
+            <w:pPr>
+              <w:jc w:val="center"/>
+              <w:rPr>
+                <w:rFonts w:ascii="Arial" w:hAnsi="Arial" w:cs="Arial"/>
+                <w:sz w:val="24"/>
+                <w:szCs w:val="24"/>
+              </w:rPr>
+            </w:pPr>
+            <w:r>
+              <w:rPr>
+                <w:rFonts w:ascii="Arial" w:hAnsi="Arial" w:cs="Arial"/>
+                <w:sz w:val="24"/>
+                <w:szCs w:val="24"/>
+              </w:rPr>
+              <w:t>---</w:t>
+            </w:r>
+          </w:p>
+        </w:tc>
+        <w:tc>
+          <w:tcPr>
+            <w:tcW w:w="4680" w:type="dxa"/>
+          </w:tcPr>
+          <w:p>
+            <w:pPr>
+              <w:rPr>
+                <w:rFonts w:ascii="Arial" w:hAnsi="Arial" w:cs="Arial"/>
+                <w:sz w:val="24"/>
+                <w:szCs w:val="24"/>
+              </w:rPr>
+            </w:pPr>
+            <w:r>
+              <w:rPr>
+                <w:rFonts w:ascii="Arial" w:hAnsi="Arial" w:cs="Arial"/>
+                <w:sz w:val="24"/>
+                <w:szCs w:val="24"/>
+              </w:rPr>
+              <w:t>Coaxial Space</w:t>
+            </w:r>
+          </w:p>
+        </w:tc>
+      </w:tr>
+    </w:tbl>
+    <w:p>
+      <w:pPr>
+        <w:rPr>
+          <w:rFonts w:ascii="Arial" w:hAnsi="Arial" w:cs="Arial"/>
+          <w:sz w:val="20"/>
+          <w:szCs w:val="24"/>
+        </w:rPr>
+      </w:pPr>
+      <w:r>
+        <w:rPr>
+          <w:rFonts w:ascii="Arial" w:hAnsi="Arial" w:cs="Arial"/>
+          <w:sz w:val="20"/>
+          <w:szCs w:val="24"/>
+        </w:rPr>
+        <w:t xml:space="preserve">* </w:t>
+      </w:r>
+      <w:bookmarkStart w:id="0" w:name="_GoBack"/>
+      <w:r>
+        <w:rPr>
+          <w:rFonts w:ascii="Arial" w:hAnsi="Arial" w:cs="Arial"/>
+          <w:sz w:val="20"/>
+          <w:szCs w:val="24"/>
+        </w:rPr>
+        <w:t xml:space="preserve">All materials from </w:t>
+      </w:r>
+      <w:r>
+        <w:rPr>
+          <w:rFonts w:ascii="Arial" w:hAnsi="Arial" w:cs="Arial"/>
+          <w:sz w:val="20"/>
+          <w:szCs w:val="24"/>
+        </w:rPr>
+        <w:t>LANLs ACE Data Tables, or</w:t>
+      </w:r>
+      <w:r>
+        <w:rPr>
+          <w:rFonts w:ascii="Arial" w:hAnsi="Arial" w:cs="Arial"/>
+          <w:sz w:val="20"/>
+          <w:szCs w:val="24"/>
+        </w:rPr>
+        <w:t xml:space="preserve"> PNNLs Compendium of Material Composition Data for Rad</w:t>
+      </w:r>
+      <w:r>
+        <w:rPr>
+          <w:rFonts w:ascii="Arial" w:hAnsi="Arial" w:cs="Arial"/>
+          <w:sz w:val="20"/>
+          <w:szCs w:val="24"/>
+        </w:rPr>
+        <w:t>iation Transport Modeling</w:t>
       </w:r>
       <w:bookmarkEnd w:id="0"/>
     </w:p>

</xml_diff>

<commit_message>
Finished First half of PP, we still need Code,res,conc
</commit_message>
<xml_diff>
--- a/Report/Report Outline.docx
+++ b/Report/Report Outline.docx
@@ -2871,25 +2871,28 @@
       </w:tblPr>
       <w:tblGrid>
         <w:gridCol w:w="3505"/>
-        <w:gridCol w:w="1710"/>
+        <w:gridCol w:w="2970"/>
       </w:tblGrid>
       <w:tr>
         <w:tc>
           <w:tcPr>
             <w:tcW w:w="3505" w:type="dxa"/>
-          </w:tcPr>
-          <w:p>
-            <w:pPr>
-              <w:jc w:val="center"/>
-              <w:rPr>
-                <w:rFonts w:ascii="Arial" w:hAnsi="Arial" w:cs="Arial"/>
-                <w:sz w:val="24"/>
-                <w:szCs w:val="24"/>
-              </w:rPr>
-            </w:pPr>
-            <w:r>
-              <w:rPr>
-                <w:rFonts w:ascii="Arial" w:hAnsi="Arial" w:cs="Arial"/>
+            <w:shd w:val="clear" w:color="auto" w:fill="F2F2F2" w:themeFill="background1" w:themeFillShade="F2"/>
+          </w:tcPr>
+          <w:p>
+            <w:pPr>
+              <w:jc w:val="center"/>
+              <w:rPr>
+                <w:rFonts w:ascii="Arial" w:hAnsi="Arial" w:cs="Arial"/>
+                <w:b/>
+                <w:sz w:val="24"/>
+                <w:szCs w:val="24"/>
+              </w:rPr>
+            </w:pPr>
+            <w:r>
+              <w:rPr>
+                <w:rFonts w:ascii="Arial" w:hAnsi="Arial" w:cs="Arial"/>
+                <w:b/>
                 <w:sz w:val="24"/>
                 <w:szCs w:val="24"/>
               </w:rPr>
@@ -2899,20 +2902,23 @@
         </w:tc>
         <w:tc>
           <w:tcPr>
-            <w:tcW w:w="1710" w:type="dxa"/>
-          </w:tcPr>
-          <w:p>
-            <w:pPr>
-              <w:jc w:val="center"/>
-              <w:rPr>
-                <w:rFonts w:ascii="Arial" w:hAnsi="Arial" w:cs="Arial"/>
-                <w:sz w:val="24"/>
-                <w:szCs w:val="24"/>
-              </w:rPr>
-            </w:pPr>
-            <w:r>
-              <w:rPr>
-                <w:rFonts w:ascii="Arial" w:hAnsi="Arial" w:cs="Arial"/>
+            <w:tcW w:w="2970" w:type="dxa"/>
+            <w:shd w:val="clear" w:color="auto" w:fill="F2F2F2" w:themeFill="background1" w:themeFillShade="F2"/>
+          </w:tcPr>
+          <w:p>
+            <w:pPr>
+              <w:jc w:val="center"/>
+              <w:rPr>
+                <w:rFonts w:ascii="Arial" w:hAnsi="Arial" w:cs="Arial"/>
+                <w:b/>
+                <w:sz w:val="24"/>
+                <w:szCs w:val="24"/>
+              </w:rPr>
+            </w:pPr>
+            <w:r>
+              <w:rPr>
+                <w:rFonts w:ascii="Arial" w:hAnsi="Arial" w:cs="Arial"/>
+                <w:b/>
                 <w:sz w:val="24"/>
                 <w:szCs w:val="24"/>
               </w:rPr>
@@ -2946,17 +2952,25 @@
         </w:tc>
         <w:tc>
           <w:tcPr>
-            <w:tcW w:w="1710" w:type="dxa"/>
-          </w:tcPr>
-          <w:p>
-            <w:pPr>
-              <w:jc w:val="center"/>
-              <w:rPr>
-                <w:rFonts w:ascii="Arial" w:hAnsi="Arial" w:cs="Arial"/>
-                <w:sz w:val="24"/>
-                <w:szCs w:val="24"/>
-              </w:rPr>
-            </w:pPr>
+            <w:tcW w:w="2970" w:type="dxa"/>
+          </w:tcPr>
+          <w:p>
+            <w:pPr>
+              <w:jc w:val="center"/>
+              <w:rPr>
+                <w:rFonts w:ascii="Arial" w:hAnsi="Arial" w:cs="Arial"/>
+                <w:sz w:val="24"/>
+                <w:szCs w:val="24"/>
+              </w:rPr>
+            </w:pPr>
+            <w:r>
+              <w:rPr>
+                <w:rFonts w:ascii="Arial" w:hAnsi="Arial" w:cs="Arial"/>
+                <w:sz w:val="24"/>
+                <w:szCs w:val="24"/>
+              </w:rPr>
+              <w:t>0.13 cm</w:t>
+            </w:r>
           </w:p>
         </w:tc>
       </w:tr>
@@ -2985,17 +2999,25 @@
         </w:tc>
         <w:tc>
           <w:tcPr>
-            <w:tcW w:w="1710" w:type="dxa"/>
-          </w:tcPr>
-          <w:p>
-            <w:pPr>
-              <w:jc w:val="center"/>
-              <w:rPr>
-                <w:rFonts w:ascii="Arial" w:hAnsi="Arial" w:cs="Arial"/>
-                <w:sz w:val="24"/>
-                <w:szCs w:val="24"/>
-              </w:rPr>
-            </w:pPr>
+            <w:tcW w:w="2970" w:type="dxa"/>
+          </w:tcPr>
+          <w:p>
+            <w:pPr>
+              <w:jc w:val="center"/>
+              <w:rPr>
+                <w:rFonts w:ascii="Arial" w:hAnsi="Arial" w:cs="Arial"/>
+                <w:sz w:val="24"/>
+                <w:szCs w:val="24"/>
+              </w:rPr>
+            </w:pPr>
+            <w:r>
+              <w:rPr>
+                <w:rFonts w:ascii="Arial" w:hAnsi="Arial" w:cs="Arial"/>
+                <w:sz w:val="24"/>
+                <w:szCs w:val="24"/>
+              </w:rPr>
+              <w:t>0.13 cm</w:t>
+            </w:r>
           </w:p>
         </w:tc>
       </w:tr>
@@ -3024,17 +3046,25 @@
         </w:tc>
         <w:tc>
           <w:tcPr>
-            <w:tcW w:w="1710" w:type="dxa"/>
-          </w:tcPr>
-          <w:p>
-            <w:pPr>
-              <w:jc w:val="center"/>
-              <w:rPr>
-                <w:rFonts w:ascii="Arial" w:hAnsi="Arial" w:cs="Arial"/>
-                <w:sz w:val="24"/>
-                <w:szCs w:val="24"/>
-              </w:rPr>
-            </w:pPr>
+            <w:tcW w:w="2970" w:type="dxa"/>
+          </w:tcPr>
+          <w:p>
+            <w:pPr>
+              <w:jc w:val="center"/>
+              <w:rPr>
+                <w:rFonts w:ascii="Arial" w:hAnsi="Arial" w:cs="Arial"/>
+                <w:sz w:val="24"/>
+                <w:szCs w:val="24"/>
+              </w:rPr>
+            </w:pPr>
+            <w:r>
+              <w:rPr>
+                <w:rFonts w:ascii="Arial" w:hAnsi="Arial" w:cs="Arial"/>
+                <w:sz w:val="24"/>
+                <w:szCs w:val="24"/>
+              </w:rPr>
+              <w:t>8.32 cm</w:t>
+            </w:r>
           </w:p>
         </w:tc>
       </w:tr>
@@ -3058,17 +3088,7 @@
                 <w:sz w:val="24"/>
                 <w:szCs w:val="24"/>
               </w:rPr>
-              <w:t>Kapto</w:t>
-            </w:r>
-            <w:bookmarkStart w:id="0" w:name="_GoBack"/>
-            <w:bookmarkEnd w:id="0"/>
-            <w:r>
-              <w:rPr>
-                <w:rFonts w:ascii="Arial" w:hAnsi="Arial" w:cs="Arial"/>
-                <w:sz w:val="24"/>
-                <w:szCs w:val="24"/>
-              </w:rPr>
-              <w:t>n</w:t>
+              <w:t>Kapton</w:t>
             </w:r>
             <w:proofErr w:type="spellEnd"/>
             <w:r>
@@ -3083,17 +3103,25 @@
         </w:tc>
         <w:tc>
           <w:tcPr>
-            <w:tcW w:w="1710" w:type="dxa"/>
-          </w:tcPr>
-          <w:p>
-            <w:pPr>
-              <w:jc w:val="center"/>
-              <w:rPr>
-                <w:rFonts w:ascii="Arial" w:hAnsi="Arial" w:cs="Arial"/>
-                <w:sz w:val="24"/>
-                <w:szCs w:val="24"/>
-              </w:rPr>
-            </w:pPr>
+            <w:tcW w:w="2970" w:type="dxa"/>
+          </w:tcPr>
+          <w:p>
+            <w:pPr>
+              <w:jc w:val="center"/>
+              <w:rPr>
+                <w:rFonts w:ascii="Arial" w:hAnsi="Arial" w:cs="Arial"/>
+                <w:sz w:val="24"/>
+                <w:szCs w:val="24"/>
+              </w:rPr>
+            </w:pPr>
+            <w:r>
+              <w:rPr>
+                <w:rFonts w:ascii="Arial" w:hAnsi="Arial" w:cs="Arial"/>
+                <w:sz w:val="24"/>
+                <w:szCs w:val="24"/>
+              </w:rPr>
+              <w:t>0.01016 cm</w:t>
+            </w:r>
           </w:p>
         </w:tc>
       </w:tr>
@@ -3122,17 +3150,25 @@
         </w:tc>
         <w:tc>
           <w:tcPr>
-            <w:tcW w:w="1710" w:type="dxa"/>
-          </w:tcPr>
-          <w:p>
-            <w:pPr>
-              <w:jc w:val="center"/>
-              <w:rPr>
-                <w:rFonts w:ascii="Arial" w:hAnsi="Arial" w:cs="Arial"/>
-                <w:sz w:val="24"/>
-                <w:szCs w:val="24"/>
-              </w:rPr>
-            </w:pPr>
+            <w:tcW w:w="2970" w:type="dxa"/>
+          </w:tcPr>
+          <w:p>
+            <w:pPr>
+              <w:jc w:val="center"/>
+              <w:rPr>
+                <w:rFonts w:ascii="Arial" w:hAnsi="Arial" w:cs="Arial"/>
+                <w:sz w:val="24"/>
+                <w:szCs w:val="24"/>
+              </w:rPr>
+            </w:pPr>
+            <w:r>
+              <w:rPr>
+                <w:rFonts w:ascii="Arial" w:hAnsi="Arial" w:cs="Arial"/>
+                <w:sz w:val="24"/>
+                <w:szCs w:val="24"/>
+              </w:rPr>
+              <w:t>0.00003 cm</w:t>
+            </w:r>
           </w:p>
         </w:tc>
       </w:tr>
@@ -3161,17 +3197,25 @@
         </w:tc>
         <w:tc>
           <w:tcPr>
-            <w:tcW w:w="1710" w:type="dxa"/>
-          </w:tcPr>
-          <w:p>
-            <w:pPr>
-              <w:jc w:val="center"/>
-              <w:rPr>
-                <w:rFonts w:ascii="Arial" w:hAnsi="Arial" w:cs="Arial"/>
-                <w:sz w:val="24"/>
-                <w:szCs w:val="24"/>
-              </w:rPr>
-            </w:pPr>
+            <w:tcW w:w="2970" w:type="dxa"/>
+          </w:tcPr>
+          <w:p>
+            <w:pPr>
+              <w:jc w:val="center"/>
+              <w:rPr>
+                <w:rFonts w:ascii="Arial" w:hAnsi="Arial" w:cs="Arial"/>
+                <w:sz w:val="24"/>
+                <w:szCs w:val="24"/>
+              </w:rPr>
+            </w:pPr>
+            <w:r>
+              <w:rPr>
+                <w:rFonts w:ascii="Arial" w:hAnsi="Arial" w:cs="Arial"/>
+                <w:sz w:val="24"/>
+                <w:szCs w:val="24"/>
+              </w:rPr>
+              <w:t>0.00003 cm</w:t>
+            </w:r>
           </w:p>
         </w:tc>
       </w:tr>
@@ -3200,17 +3244,25 @@
         </w:tc>
         <w:tc>
           <w:tcPr>
-            <w:tcW w:w="1710" w:type="dxa"/>
-          </w:tcPr>
-          <w:p>
-            <w:pPr>
-              <w:jc w:val="center"/>
-              <w:rPr>
-                <w:rFonts w:ascii="Arial" w:hAnsi="Arial" w:cs="Arial"/>
-                <w:sz w:val="24"/>
-                <w:szCs w:val="24"/>
-              </w:rPr>
-            </w:pPr>
+            <w:tcW w:w="2970" w:type="dxa"/>
+          </w:tcPr>
+          <w:p>
+            <w:pPr>
+              <w:jc w:val="center"/>
+              <w:rPr>
+                <w:rFonts w:ascii="Arial" w:hAnsi="Arial" w:cs="Arial"/>
+                <w:sz w:val="24"/>
+                <w:szCs w:val="24"/>
+              </w:rPr>
+            </w:pPr>
+            <w:r>
+              <w:rPr>
+                <w:rFonts w:ascii="Arial" w:hAnsi="Arial" w:cs="Arial"/>
+                <w:sz w:val="24"/>
+                <w:szCs w:val="24"/>
+              </w:rPr>
+              <w:t>0.15 cm</w:t>
+            </w:r>
           </w:p>
         </w:tc>
       </w:tr>
@@ -3239,17 +3291,25 @@
         </w:tc>
         <w:tc>
           <w:tcPr>
-            <w:tcW w:w="1710" w:type="dxa"/>
-          </w:tcPr>
-          <w:p>
-            <w:pPr>
-              <w:jc w:val="center"/>
-              <w:rPr>
-                <w:rFonts w:ascii="Arial" w:hAnsi="Arial" w:cs="Arial"/>
-                <w:sz w:val="24"/>
-                <w:szCs w:val="24"/>
-              </w:rPr>
-            </w:pPr>
+            <w:tcW w:w="2970" w:type="dxa"/>
+          </w:tcPr>
+          <w:p>
+            <w:pPr>
+              <w:jc w:val="center"/>
+              <w:rPr>
+                <w:rFonts w:ascii="Arial" w:hAnsi="Arial" w:cs="Arial"/>
+                <w:sz w:val="24"/>
+                <w:szCs w:val="24"/>
+              </w:rPr>
+            </w:pPr>
+            <w:r>
+              <w:rPr>
+                <w:rFonts w:ascii="Arial" w:hAnsi="Arial" w:cs="Arial"/>
+                <w:sz w:val="24"/>
+                <w:szCs w:val="24"/>
+              </w:rPr>
+              <w:t>0.15 cm</w:t>
+            </w:r>
           </w:p>
         </w:tc>
       </w:tr>
@@ -3278,17 +3338,34 @@
         </w:tc>
         <w:tc>
           <w:tcPr>
-            <w:tcW w:w="1710" w:type="dxa"/>
-          </w:tcPr>
-          <w:p>
-            <w:pPr>
-              <w:jc w:val="center"/>
-              <w:rPr>
-                <w:rFonts w:ascii="Arial" w:hAnsi="Arial" w:cs="Arial"/>
-                <w:sz w:val="24"/>
-                <w:szCs w:val="24"/>
-              </w:rPr>
-            </w:pPr>
+            <w:tcW w:w="2970" w:type="dxa"/>
+          </w:tcPr>
+          <w:p>
+            <w:pPr>
+              <w:jc w:val="center"/>
+              <w:rPr>
+                <w:rFonts w:ascii="Arial" w:hAnsi="Arial" w:cs="Arial"/>
+                <w:sz w:val="24"/>
+                <w:szCs w:val="24"/>
+              </w:rPr>
+            </w:pPr>
+            <w:r>
+              <w:rPr>
+                <w:rFonts w:ascii="Arial" w:hAnsi="Arial" w:cs="Arial"/>
+                <w:sz w:val="24"/>
+                <w:szCs w:val="24"/>
+              </w:rPr>
+              <w:t>5.32 g/cm</w:t>
+            </w:r>
+            <w:r>
+              <w:rPr>
+                <w:rFonts w:ascii="Arial" w:hAnsi="Arial" w:cs="Arial"/>
+                <w:sz w:val="24"/>
+                <w:szCs w:val="24"/>
+                <w:vertAlign w:val="superscript"/>
+              </w:rPr>
+              <w:t>3</w:t>
+            </w:r>
           </w:p>
         </w:tc>
       </w:tr>
@@ -3301,6 +3378,1730 @@
           <w:szCs w:val="24"/>
         </w:rPr>
       </w:pPr>
+    </w:p>
+    <w:p>
+      <w:pPr>
+        <w:rPr>
+          <w:rFonts w:ascii="Arial" w:hAnsi="Arial" w:cs="Arial"/>
+          <w:sz w:val="24"/>
+          <w:szCs w:val="24"/>
+        </w:rPr>
+      </w:pPr>
+    </w:p>
+    <w:p>
+      <w:pPr>
+        <w:rPr>
+          <w:rFonts w:ascii="Arial" w:hAnsi="Arial" w:cs="Arial"/>
+          <w:sz w:val="24"/>
+          <w:szCs w:val="24"/>
+        </w:rPr>
+      </w:pPr>
+    </w:p>
+    <w:p>
+      <w:pPr>
+        <w:rPr>
+          <w:rFonts w:ascii="Arial" w:hAnsi="Arial" w:cs="Arial"/>
+          <w:sz w:val="24"/>
+          <w:szCs w:val="24"/>
+        </w:rPr>
+      </w:pPr>
+    </w:p>
+    <w:p>
+      <w:pPr>
+        <w:rPr>
+          <w:rFonts w:ascii="Arial" w:hAnsi="Arial" w:cs="Arial"/>
+          <w:sz w:val="24"/>
+          <w:szCs w:val="24"/>
+        </w:rPr>
+      </w:pPr>
+    </w:p>
+    <w:p>
+      <w:pPr>
+        <w:rPr>
+          <w:rFonts w:ascii="Arial" w:hAnsi="Arial" w:cs="Arial"/>
+          <w:sz w:val="24"/>
+          <w:szCs w:val="24"/>
+        </w:rPr>
+      </w:pPr>
+    </w:p>
+    <w:p>
+      <w:pPr>
+        <w:rPr>
+          <w:rFonts w:ascii="Arial" w:hAnsi="Arial" w:cs="Arial"/>
+          <w:sz w:val="24"/>
+          <w:szCs w:val="24"/>
+        </w:rPr>
+      </w:pPr>
+    </w:p>
+    <w:p>
+      <w:pPr>
+        <w:rPr>
+          <w:rFonts w:ascii="Arial" w:hAnsi="Arial" w:cs="Arial"/>
+          <w:sz w:val="24"/>
+          <w:szCs w:val="24"/>
+        </w:rPr>
+      </w:pPr>
+    </w:p>
+    <w:p>
+      <w:pPr>
+        <w:rPr>
+          <w:rFonts w:ascii="Arial" w:hAnsi="Arial" w:cs="Arial"/>
+          <w:sz w:val="24"/>
+          <w:szCs w:val="24"/>
+        </w:rPr>
+      </w:pPr>
+    </w:p>
+    <w:p>
+      <w:pPr>
+        <w:rPr>
+          <w:rFonts w:ascii="Arial" w:hAnsi="Arial" w:cs="Arial"/>
+          <w:sz w:val="24"/>
+          <w:szCs w:val="24"/>
+        </w:rPr>
+      </w:pPr>
+    </w:p>
+    <w:p>
+      <w:pPr>
+        <w:rPr>
+          <w:rFonts w:ascii="Arial" w:hAnsi="Arial" w:cs="Arial"/>
+          <w:sz w:val="24"/>
+          <w:szCs w:val="24"/>
+        </w:rPr>
+      </w:pPr>
+    </w:p>
+    <w:p>
+      <w:pPr>
+        <w:rPr>
+          <w:rFonts w:ascii="Arial" w:hAnsi="Arial" w:cs="Arial"/>
+          <w:sz w:val="24"/>
+          <w:szCs w:val="24"/>
+        </w:rPr>
+      </w:pPr>
+      <w:sdt>
+        <w:sdtPr>
+          <w:rPr>
+            <w:rFonts w:ascii="Arial" w:hAnsi="Arial" w:cs="Arial"/>
+            <w:sz w:val="24"/>
+            <w:szCs w:val="24"/>
+          </w:rPr>
+          <w:id w:val="-2106490515"/>
+          <w:citation/>
+        </w:sdtPr>
+        <w:sdtContent>
+          <w:r>
+            <w:rPr>
+              <w:rFonts w:ascii="Arial" w:hAnsi="Arial" w:cs="Arial"/>
+              <w:sz w:val="24"/>
+              <w:szCs w:val="24"/>
+            </w:rPr>
+            <w:fldChar w:fldCharType="begin"/>
+          </w:r>
+          <w:r>
+            <w:rPr>
+              <w:rFonts w:ascii="Arial" w:hAnsi="Arial" w:cs="Arial"/>
+              <w:sz w:val="24"/>
+              <w:szCs w:val="24"/>
+            </w:rPr>
+            <w:instrText xml:space="preserve"> CITATION Key04 \l 1033 </w:instrText>
+          </w:r>
+          <w:r>
+            <w:rPr>
+              <w:rFonts w:ascii="Arial" w:hAnsi="Arial" w:cs="Arial"/>
+              <w:sz w:val="24"/>
+              <w:szCs w:val="24"/>
+            </w:rPr>
+            <w:fldChar w:fldCharType="separate"/>
+          </w:r>
+          <w:r>
+            <w:rPr>
+              <w:rFonts w:ascii="Arial" w:hAnsi="Arial" w:cs="Arial"/>
+              <w:noProof/>
+              <w:sz w:val="24"/>
+              <w:szCs w:val="24"/>
+            </w:rPr>
+            <w:t>[1]</w:t>
+          </w:r>
+          <w:r>
+            <w:rPr>
+              <w:rFonts w:ascii="Arial" w:hAnsi="Arial" w:cs="Arial"/>
+              <w:sz w:val="24"/>
+              <w:szCs w:val="24"/>
+            </w:rPr>
+            <w:fldChar w:fldCharType="end"/>
+          </w:r>
+        </w:sdtContent>
+      </w:sdt>
+    </w:p>
+    <w:p>
+      <w:pPr>
+        <w:rPr>
+          <w:rFonts w:ascii="Arial" w:hAnsi="Arial" w:cs="Arial"/>
+          <w:sz w:val="24"/>
+          <w:szCs w:val="24"/>
+        </w:rPr>
+      </w:pPr>
+      <w:sdt>
+        <w:sdtPr>
+          <w:rPr>
+            <w:rFonts w:ascii="Arial" w:hAnsi="Arial" w:cs="Arial"/>
+            <w:sz w:val="24"/>
+            <w:szCs w:val="24"/>
+          </w:rPr>
+          <w:id w:val="319315262"/>
+          <w:citation/>
+        </w:sdtPr>
+        <w:sdtContent>
+          <w:r>
+            <w:rPr>
+              <w:rFonts w:ascii="Arial" w:hAnsi="Arial" w:cs="Arial"/>
+              <w:sz w:val="24"/>
+              <w:szCs w:val="24"/>
+            </w:rPr>
+            <w:fldChar w:fldCharType="begin"/>
+          </w:r>
+          <w:r>
+            <w:rPr>
+              <w:rFonts w:ascii="Arial" w:hAnsi="Arial" w:cs="Arial"/>
+              <w:sz w:val="24"/>
+              <w:szCs w:val="24"/>
+            </w:rPr>
+            <w:instrText xml:space="preserve"> CITATION Hel02 \l 1033 </w:instrText>
+          </w:r>
+          <w:r>
+            <w:rPr>
+              <w:rFonts w:ascii="Arial" w:hAnsi="Arial" w:cs="Arial"/>
+              <w:sz w:val="24"/>
+              <w:szCs w:val="24"/>
+            </w:rPr>
+            <w:fldChar w:fldCharType="separate"/>
+          </w:r>
+          <w:r>
+            <w:rPr>
+              <w:rFonts w:ascii="Arial" w:hAnsi="Arial" w:cs="Arial"/>
+              <w:noProof/>
+              <w:sz w:val="24"/>
+              <w:szCs w:val="24"/>
+            </w:rPr>
+            <w:t>[2]</w:t>
+          </w:r>
+          <w:r>
+            <w:rPr>
+              <w:rFonts w:ascii="Arial" w:hAnsi="Arial" w:cs="Arial"/>
+              <w:sz w:val="24"/>
+              <w:szCs w:val="24"/>
+            </w:rPr>
+            <w:fldChar w:fldCharType="end"/>
+          </w:r>
+        </w:sdtContent>
+      </w:sdt>
+    </w:p>
+    <w:p>
+      <w:pPr>
+        <w:rPr>
+          <w:rFonts w:ascii="Arial" w:hAnsi="Arial" w:cs="Arial"/>
+          <w:sz w:val="24"/>
+          <w:szCs w:val="24"/>
+        </w:rPr>
+      </w:pPr>
+      <w:sdt>
+        <w:sdtPr>
+          <w:rPr>
+            <w:rFonts w:ascii="Arial" w:hAnsi="Arial" w:cs="Arial"/>
+            <w:sz w:val="24"/>
+            <w:szCs w:val="24"/>
+          </w:rPr>
+          <w:id w:val="62002265"/>
+          <w:citation/>
+        </w:sdtPr>
+        <w:sdtContent>
+          <w:r>
+            <w:rPr>
+              <w:rFonts w:ascii="Arial" w:hAnsi="Arial" w:cs="Arial"/>
+              <w:sz w:val="24"/>
+              <w:szCs w:val="24"/>
+            </w:rPr>
+            <w:fldChar w:fldCharType="begin"/>
+          </w:r>
+          <w:r>
+            <w:rPr>
+              <w:rFonts w:ascii="Arial" w:hAnsi="Arial" w:cs="Arial"/>
+              <w:sz w:val="24"/>
+              <w:szCs w:val="24"/>
+            </w:rPr>
+            <w:instrText xml:space="preserve"> CITATION Gui11 \l 1033 </w:instrText>
+          </w:r>
+          <w:r>
+            <w:rPr>
+              <w:rFonts w:ascii="Arial" w:hAnsi="Arial" w:cs="Arial"/>
+              <w:sz w:val="24"/>
+              <w:szCs w:val="24"/>
+            </w:rPr>
+            <w:fldChar w:fldCharType="separate"/>
+          </w:r>
+          <w:r>
+            <w:rPr>
+              <w:rFonts w:ascii="Arial" w:hAnsi="Arial" w:cs="Arial"/>
+              <w:noProof/>
+              <w:sz w:val="24"/>
+              <w:szCs w:val="24"/>
+            </w:rPr>
+            <w:t>[3]</w:t>
+          </w:r>
+          <w:r>
+            <w:rPr>
+              <w:rFonts w:ascii="Arial" w:hAnsi="Arial" w:cs="Arial"/>
+              <w:sz w:val="24"/>
+              <w:szCs w:val="24"/>
+            </w:rPr>
+            <w:fldChar w:fldCharType="end"/>
+          </w:r>
+        </w:sdtContent>
+      </w:sdt>
+    </w:p>
+    <w:p>
+      <w:pPr>
+        <w:rPr>
+          <w:rFonts w:ascii="Arial" w:hAnsi="Arial" w:cs="Arial"/>
+          <w:sz w:val="24"/>
+          <w:szCs w:val="24"/>
+        </w:rPr>
+      </w:pPr>
+      <w:sdt>
+        <w:sdtPr>
+          <w:rPr>
+            <w:rFonts w:ascii="Arial" w:hAnsi="Arial" w:cs="Arial"/>
+            <w:sz w:val="24"/>
+            <w:szCs w:val="24"/>
+          </w:rPr>
+          <w:id w:val="-129549545"/>
+          <w:citation/>
+        </w:sdtPr>
+        <w:sdtContent>
+          <w:r>
+            <w:rPr>
+              <w:rFonts w:ascii="Arial" w:hAnsi="Arial" w:cs="Arial"/>
+              <w:sz w:val="24"/>
+              <w:szCs w:val="24"/>
+            </w:rPr>
+            <w:fldChar w:fldCharType="begin"/>
+          </w:r>
+          <w:r>
+            <w:rPr>
+              <w:rFonts w:ascii="Arial" w:hAnsi="Arial" w:cs="Arial"/>
+              <w:sz w:val="24"/>
+              <w:szCs w:val="24"/>
+            </w:rPr>
+            <w:instrText xml:space="preserve"> CITATION Kno101 \l 1033 </w:instrText>
+          </w:r>
+          <w:r>
+            <w:rPr>
+              <w:rFonts w:ascii="Arial" w:hAnsi="Arial" w:cs="Arial"/>
+              <w:sz w:val="24"/>
+              <w:szCs w:val="24"/>
+            </w:rPr>
+            <w:fldChar w:fldCharType="separate"/>
+          </w:r>
+          <w:r>
+            <w:rPr>
+              <w:rFonts w:ascii="Arial" w:hAnsi="Arial" w:cs="Arial"/>
+              <w:noProof/>
+              <w:sz w:val="24"/>
+              <w:szCs w:val="24"/>
+            </w:rPr>
+            <w:t>[4]</w:t>
+          </w:r>
+          <w:r>
+            <w:rPr>
+              <w:rFonts w:ascii="Arial" w:hAnsi="Arial" w:cs="Arial"/>
+              <w:sz w:val="24"/>
+              <w:szCs w:val="24"/>
+            </w:rPr>
+            <w:fldChar w:fldCharType="end"/>
+          </w:r>
+        </w:sdtContent>
+      </w:sdt>
+    </w:p>
+    <w:p>
+      <w:pPr>
+        <w:rPr>
+          <w:rFonts w:ascii="Arial" w:hAnsi="Arial" w:cs="Arial"/>
+          <w:sz w:val="24"/>
+          <w:szCs w:val="24"/>
+        </w:rPr>
+      </w:pPr>
+      <w:sdt>
+        <w:sdtPr>
+          <w:rPr>
+            <w:rFonts w:ascii="Arial" w:hAnsi="Arial" w:cs="Arial"/>
+            <w:sz w:val="24"/>
+            <w:szCs w:val="24"/>
+          </w:rPr>
+          <w:id w:val="-1546974373"/>
+          <w:citation/>
+        </w:sdtPr>
+        <w:sdtContent>
+          <w:r>
+            <w:rPr>
+              <w:rFonts w:ascii="Arial" w:hAnsi="Arial" w:cs="Arial"/>
+              <w:sz w:val="24"/>
+              <w:szCs w:val="24"/>
+            </w:rPr>
+            <w:fldChar w:fldCharType="begin"/>
+          </w:r>
+          <w:r>
+            <w:rPr>
+              <w:rFonts w:ascii="Arial" w:hAnsi="Arial" w:cs="Arial"/>
+              <w:sz w:val="24"/>
+              <w:szCs w:val="24"/>
+            </w:rPr>
+            <w:instrText xml:space="preserve"> CITATION Jer13 \l 1033 </w:instrText>
+          </w:r>
+          <w:r>
+            <w:rPr>
+              <w:rFonts w:ascii="Arial" w:hAnsi="Arial" w:cs="Arial"/>
+              <w:sz w:val="24"/>
+              <w:szCs w:val="24"/>
+            </w:rPr>
+            <w:fldChar w:fldCharType="separate"/>
+          </w:r>
+          <w:r>
+            <w:rPr>
+              <w:rFonts w:ascii="Arial" w:hAnsi="Arial" w:cs="Arial"/>
+              <w:noProof/>
+              <w:sz w:val="24"/>
+              <w:szCs w:val="24"/>
+            </w:rPr>
+            <w:t>[5]</w:t>
+          </w:r>
+          <w:r>
+            <w:rPr>
+              <w:rFonts w:ascii="Arial" w:hAnsi="Arial" w:cs="Arial"/>
+              <w:sz w:val="24"/>
+              <w:szCs w:val="24"/>
+            </w:rPr>
+            <w:fldChar w:fldCharType="end"/>
+          </w:r>
+        </w:sdtContent>
+      </w:sdt>
+    </w:p>
+    <w:p>
+      <w:pPr>
+        <w:rPr>
+          <w:rFonts w:ascii="Arial" w:hAnsi="Arial" w:cs="Arial"/>
+          <w:sz w:val="24"/>
+          <w:szCs w:val="24"/>
+        </w:rPr>
+      </w:pPr>
+      <w:sdt>
+        <w:sdtPr>
+          <w:rPr>
+            <w:rFonts w:ascii="Arial" w:hAnsi="Arial" w:cs="Arial"/>
+            <w:sz w:val="24"/>
+            <w:szCs w:val="24"/>
+          </w:rPr>
+          <w:id w:val="-581529428"/>
+          <w:citation/>
+        </w:sdtPr>
+        <w:sdtContent>
+          <w:r>
+            <w:rPr>
+              <w:rFonts w:ascii="Arial" w:hAnsi="Arial" w:cs="Arial"/>
+              <w:sz w:val="24"/>
+              <w:szCs w:val="24"/>
+            </w:rPr>
+            <w:fldChar w:fldCharType="begin"/>
+          </w:r>
+          <w:r>
+            <w:rPr>
+              <w:rFonts w:ascii="Arial" w:hAnsi="Arial" w:cs="Arial"/>
+              <w:sz w:val="24"/>
+              <w:szCs w:val="24"/>
+            </w:rPr>
+            <w:instrText xml:space="preserve"> CITATION RJM11 \l 1033 </w:instrText>
+          </w:r>
+          <w:r>
+            <w:rPr>
+              <w:rFonts w:ascii="Arial" w:hAnsi="Arial" w:cs="Arial"/>
+              <w:sz w:val="24"/>
+              <w:szCs w:val="24"/>
+            </w:rPr>
+            <w:fldChar w:fldCharType="separate"/>
+          </w:r>
+          <w:r>
+            <w:rPr>
+              <w:rFonts w:ascii="Arial" w:hAnsi="Arial" w:cs="Arial"/>
+              <w:noProof/>
+              <w:sz w:val="24"/>
+              <w:szCs w:val="24"/>
+            </w:rPr>
+            <w:t>[6]</w:t>
+          </w:r>
+          <w:r>
+            <w:rPr>
+              <w:rFonts w:ascii="Arial" w:hAnsi="Arial" w:cs="Arial"/>
+              <w:sz w:val="24"/>
+              <w:szCs w:val="24"/>
+            </w:rPr>
+            <w:fldChar w:fldCharType="end"/>
+          </w:r>
+        </w:sdtContent>
+      </w:sdt>
+    </w:p>
+    <w:p>
+      <w:pPr>
+        <w:rPr>
+          <w:rFonts w:ascii="Arial" w:hAnsi="Arial" w:cs="Arial"/>
+          <w:sz w:val="24"/>
+          <w:szCs w:val="24"/>
+        </w:rPr>
+      </w:pPr>
+      <w:sdt>
+        <w:sdtPr>
+          <w:rPr>
+            <w:rFonts w:ascii="Arial" w:hAnsi="Arial" w:cs="Arial"/>
+            <w:sz w:val="24"/>
+            <w:szCs w:val="24"/>
+          </w:rPr>
+          <w:id w:val="752324435"/>
+          <w:citation/>
+        </w:sdtPr>
+        <w:sdtContent>
+          <w:r>
+            <w:rPr>
+              <w:rFonts w:ascii="Arial" w:hAnsi="Arial" w:cs="Arial"/>
+              <w:sz w:val="24"/>
+              <w:szCs w:val="24"/>
+            </w:rPr>
+            <w:fldChar w:fldCharType="begin"/>
+          </w:r>
+          <w:r>
+            <w:rPr>
+              <w:rFonts w:ascii="Arial" w:hAnsi="Arial" w:cs="Arial"/>
+              <w:sz w:val="24"/>
+              <w:szCs w:val="24"/>
+            </w:rPr>
+            <w:instrText xml:space="preserve"> CITATION JKS11 \l 1033 </w:instrText>
+          </w:r>
+          <w:r>
+            <w:rPr>
+              <w:rFonts w:ascii="Arial" w:hAnsi="Arial" w:cs="Arial"/>
+              <w:sz w:val="24"/>
+              <w:szCs w:val="24"/>
+            </w:rPr>
+            <w:fldChar w:fldCharType="separate"/>
+          </w:r>
+          <w:r>
+            <w:rPr>
+              <w:rFonts w:ascii="Arial" w:hAnsi="Arial" w:cs="Arial"/>
+              <w:noProof/>
+              <w:sz w:val="24"/>
+              <w:szCs w:val="24"/>
+            </w:rPr>
+            <w:t>[7]</w:t>
+          </w:r>
+          <w:r>
+            <w:rPr>
+              <w:rFonts w:ascii="Arial" w:hAnsi="Arial" w:cs="Arial"/>
+              <w:sz w:val="24"/>
+              <w:szCs w:val="24"/>
+            </w:rPr>
+            <w:fldChar w:fldCharType="end"/>
+          </w:r>
+        </w:sdtContent>
+      </w:sdt>
+    </w:p>
+    <w:p>
+      <w:pPr>
+        <w:pStyle w:val="NormalWeb"/>
+        <w:kinsoku w:val="0"/>
+        <w:overflowPunct w:val="0"/>
+        <w:spacing w:before="86" w:beforeAutospacing="0" w:after="0" w:afterAutospacing="0"/>
+        <w:textAlignment w:val="baseline"/>
+      </w:pPr>
+      <w:r>
+        <w:rPr>
+          <w:rFonts w:asciiTheme="minorHAnsi" w:eastAsiaTheme="minorEastAsia" w:hAnsi="Calibri" w:cstheme="minorBidi"/>
+          <w:color w:val="000000" w:themeColor="text1"/>
+          <w:kern w:val="24"/>
+        </w:rPr>
+        <w:t>http://www.iaea.org/inis/collection/NCLCollectionStore/_Public/42/107/42107607.pdf</w:t>
+      </w:r>
+    </w:p>
+    <w:sdt>
+      <w:sdtPr>
+        <w:id w:val="2130590504"/>
+        <w:docPartObj>
+          <w:docPartGallery w:val="Bibliographies"/>
+          <w:docPartUnique/>
+        </w:docPartObj>
+      </w:sdtPr>
+      <w:sdtEndPr>
+        <w:rPr>
+          <w:rFonts w:asciiTheme="minorHAnsi" w:eastAsiaTheme="minorHAnsi" w:hAnsiTheme="minorHAnsi" w:cstheme="minorBidi"/>
+          <w:color w:val="auto"/>
+          <w:sz w:val="22"/>
+          <w:szCs w:val="22"/>
+        </w:rPr>
+      </w:sdtEndPr>
+      <w:sdtContent>
+        <w:p>
+          <w:pPr>
+            <w:pStyle w:val="Heading1"/>
+          </w:pPr>
+          <w:r>
+            <w:t>References</w:t>
+          </w:r>
+        </w:p>
+        <w:sdt>
+          <w:sdtPr>
+            <w:id w:val="-573587230"/>
+            <w:bibliography/>
+          </w:sdtPr>
+          <w:sdtContent>
+            <w:p>
+              <w:pPr>
+                <w:rPr>
+                  <w:noProof/>
+                </w:rPr>
+              </w:pPr>
+              <w:r>
+                <w:fldChar w:fldCharType="begin"/>
+              </w:r>
+              <w:r>
+                <w:instrText xml:space="preserve"> BIBLIOGRAPHY </w:instrText>
+              </w:r>
+              <w:r>
+                <w:fldChar w:fldCharType="separate"/>
+              </w:r>
+            </w:p>
+            <w:tbl>
+              <w:tblPr>
+                <w:tblW w:w="5000" w:type="pct"/>
+                <w:tblCellSpacing w:w="15" w:type="dxa"/>
+                <w:tblCellMar>
+                  <w:top w:w="15" w:type="dxa"/>
+                  <w:left w:w="15" w:type="dxa"/>
+                  <w:bottom w:w="15" w:type="dxa"/>
+                  <w:right w:w="15" w:type="dxa"/>
+                </w:tblCellMar>
+                <w:tblLook w:val="04A0" w:firstRow="1" w:lastRow="0" w:firstColumn="1" w:lastColumn="0" w:noHBand="0" w:noVBand="1"/>
+              </w:tblPr>
+              <w:tblGrid>
+                <w:gridCol w:w="322"/>
+                <w:gridCol w:w="9038"/>
+              </w:tblGrid>
+              <w:tr>
+                <w:trPr>
+                  <w:divId w:val="2076779057"/>
+                  <w:tblCellSpacing w:w="15" w:type="dxa"/>
+                </w:trPr>
+                <w:tc>
+                  <w:tcPr>
+                    <w:tcW w:w="50" w:type="pct"/>
+                    <w:hideMark/>
+                  </w:tcPr>
+                  <w:p>
+                    <w:pPr>
+                      <w:pStyle w:val="Bibliography"/>
+                      <w:rPr>
+                        <w:noProof/>
+                        <w:sz w:val="24"/>
+                        <w:szCs w:val="24"/>
+                      </w:rPr>
+                    </w:pPr>
+                    <w:r>
+                      <w:rPr>
+                        <w:noProof/>
+                      </w:rPr>
+                      <w:t xml:space="preserve">[1] </w:t>
+                    </w:r>
+                  </w:p>
+                </w:tc>
+                <w:tc>
+                  <w:tcPr>
+                    <w:tcW w:w="0" w:type="auto"/>
+                    <w:hideMark/>
+                  </w:tcPr>
+                  <w:p>
+                    <w:pPr>
+                      <w:pStyle w:val="Bibliography"/>
+                      <w:rPr>
+                        <w:noProof/>
+                      </w:rPr>
+                    </w:pPr>
+                    <w:r>
+                      <w:rPr>
+                        <w:noProof/>
+                      </w:rPr>
+                      <w:t xml:space="preserve">R. M. Keyser, "Resolution and Sensitivity as a Function of Energy and incident Geometry for Germanium Detectors," </w:t>
+                    </w:r>
+                    <w:r>
+                      <w:rPr>
+                        <w:i/>
+                        <w:iCs/>
+                        <w:noProof/>
+                      </w:rPr>
+                      <w:t xml:space="preserve">Nuclear Instruments and Methods in Physics Research Section B: Beam Interactions with Materials and Atoms, </w:t>
+                    </w:r>
+                    <w:r>
+                      <w:rPr>
+                        <w:noProof/>
+                      </w:rPr>
+                      <w:t xml:space="preserve">vol. 213, pp. 236-240, 2004. </w:t>
+                    </w:r>
+                  </w:p>
+                </w:tc>
+              </w:tr>
+              <w:tr>
+                <w:trPr>
+                  <w:divId w:val="2076779057"/>
+                  <w:tblCellSpacing w:w="15" w:type="dxa"/>
+                </w:trPr>
+                <w:tc>
+                  <w:tcPr>
+                    <w:tcW w:w="50" w:type="pct"/>
+                    <w:hideMark/>
+                  </w:tcPr>
+                  <w:p>
+                    <w:pPr>
+                      <w:pStyle w:val="Bibliography"/>
+                      <w:rPr>
+                        <w:noProof/>
+                      </w:rPr>
+                    </w:pPr>
+                    <w:r>
+                      <w:rPr>
+                        <w:noProof/>
+                      </w:rPr>
+                      <w:t xml:space="preserve">[2] </w:t>
+                    </w:r>
+                  </w:p>
+                </w:tc>
+                <w:tc>
+                  <w:tcPr>
+                    <w:tcW w:w="0" w:type="auto"/>
+                    <w:hideMark/>
+                  </w:tcPr>
+                  <w:p>
+                    <w:pPr>
+                      <w:pStyle w:val="Bibliography"/>
+                      <w:rPr>
+                        <w:noProof/>
+                      </w:rPr>
+                    </w:pPr>
+                    <w:r>
+                      <w:rPr>
+                        <w:noProof/>
+                      </w:rPr>
+                      <w:t xml:space="preserve">R. G. Helmer, R. G. Hardy, V. E. Iacob, M. Sanchez-Vega, R. G. Neilson and J. Nelson, "The use of Monte Carlo Calculations in the Determination of a Ge Detector Efficiency Curve," </w:t>
+                    </w:r>
+                    <w:r>
+                      <w:rPr>
+                        <w:i/>
+                        <w:iCs/>
+                        <w:noProof/>
+                      </w:rPr>
+                      <w:t xml:space="preserve">Nuclear Instruments and Methods in Physics Research A, </w:t>
+                    </w:r>
+                    <w:r>
+                      <w:rPr>
+                        <w:noProof/>
+                      </w:rPr>
+                      <w:t xml:space="preserve">vol. 511, pp. 360-381, 2002. </w:t>
+                    </w:r>
+                  </w:p>
+                </w:tc>
+              </w:tr>
+              <w:tr>
+                <w:trPr>
+                  <w:divId w:val="2076779057"/>
+                  <w:tblCellSpacing w:w="15" w:type="dxa"/>
+                </w:trPr>
+                <w:tc>
+                  <w:tcPr>
+                    <w:tcW w:w="50" w:type="pct"/>
+                    <w:hideMark/>
+                  </w:tcPr>
+                  <w:p>
+                    <w:pPr>
+                      <w:pStyle w:val="Bibliography"/>
+                      <w:rPr>
+                        <w:noProof/>
+                      </w:rPr>
+                    </w:pPr>
+                    <w:r>
+                      <w:rPr>
+                        <w:noProof/>
+                      </w:rPr>
+                      <w:t xml:space="preserve">[3] </w:t>
+                    </w:r>
+                  </w:p>
+                </w:tc>
+                <w:tc>
+                  <w:tcPr>
+                    <w:tcW w:w="0" w:type="auto"/>
+                    <w:hideMark/>
+                  </w:tcPr>
+                  <w:p>
+                    <w:pPr>
+                      <w:pStyle w:val="Bibliography"/>
+                      <w:rPr>
+                        <w:noProof/>
+                      </w:rPr>
+                    </w:pPr>
+                    <w:r>
+                      <w:rPr>
+                        <w:noProof/>
+                      </w:rPr>
+                      <w:t xml:space="preserve">W. F. R. R. K. M. D. O. S. C. A. C. A. X. d. S. Guilherme J. de S. Corrêa, "COMPUTATIONAL MODELING OF A HIGH PURITY GERMANIUM," in </w:t>
+                    </w:r>
+                    <w:r>
+                      <w:rPr>
+                        <w:i/>
+                        <w:iCs/>
+                        <w:noProof/>
+                      </w:rPr>
+                      <w:t>International Nuclear Atlantic Conference</w:t>
+                    </w:r>
+                    <w:r>
+                      <w:rPr>
+                        <w:noProof/>
+                      </w:rPr>
+                      <w:t xml:space="preserve">, Belo Horizonte,MG, Brazil, 2011. </w:t>
+                    </w:r>
+                  </w:p>
+                </w:tc>
+              </w:tr>
+              <w:tr>
+                <w:trPr>
+                  <w:divId w:val="2076779057"/>
+                  <w:tblCellSpacing w:w="15" w:type="dxa"/>
+                </w:trPr>
+                <w:tc>
+                  <w:tcPr>
+                    <w:tcW w:w="50" w:type="pct"/>
+                    <w:hideMark/>
+                  </w:tcPr>
+                  <w:p>
+                    <w:pPr>
+                      <w:pStyle w:val="Bibliography"/>
+                      <w:rPr>
+                        <w:noProof/>
+                      </w:rPr>
+                    </w:pPr>
+                    <w:r>
+                      <w:rPr>
+                        <w:noProof/>
+                      </w:rPr>
+                      <w:t xml:space="preserve">[4] </w:t>
+                    </w:r>
+                  </w:p>
+                </w:tc>
+                <w:tc>
+                  <w:tcPr>
+                    <w:tcW w:w="0" w:type="auto"/>
+                    <w:hideMark/>
+                  </w:tcPr>
+                  <w:p>
+                    <w:pPr>
+                      <w:pStyle w:val="Bibliography"/>
+                      <w:rPr>
+                        <w:noProof/>
+                      </w:rPr>
+                    </w:pPr>
+                    <w:r>
+                      <w:rPr>
+                        <w:noProof/>
+                      </w:rPr>
+                      <w:t xml:space="preserve">G. F. Knoll, Radiation Detection and Measurement, Hoboken, NJ: John Wiley &amp; Sons, Inc., 2010. </w:t>
+                    </w:r>
+                  </w:p>
+                </w:tc>
+              </w:tr>
+              <w:tr>
+                <w:trPr>
+                  <w:divId w:val="2076779057"/>
+                  <w:tblCellSpacing w:w="15" w:type="dxa"/>
+                </w:trPr>
+                <w:tc>
+                  <w:tcPr>
+                    <w:tcW w:w="50" w:type="pct"/>
+                    <w:hideMark/>
+                  </w:tcPr>
+                  <w:p>
+                    <w:pPr>
+                      <w:pStyle w:val="Bibliography"/>
+                      <w:rPr>
+                        <w:noProof/>
+                      </w:rPr>
+                    </w:pPr>
+                    <w:r>
+                      <w:rPr>
+                        <w:noProof/>
+                      </w:rPr>
+                      <w:t xml:space="preserve">[5] </w:t>
+                    </w:r>
+                  </w:p>
+                </w:tc>
+                <w:tc>
+                  <w:tcPr>
+                    <w:tcW w:w="0" w:type="auto"/>
+                    <w:hideMark/>
+                  </w:tcPr>
+                  <w:p>
+                    <w:pPr>
+                      <w:pStyle w:val="Bibliography"/>
+                      <w:rPr>
+                        <w:noProof/>
+                      </w:rPr>
+                    </w:pPr>
+                    <w:r>
+                      <w:rPr>
+                        <w:noProof/>
+                      </w:rPr>
+                      <w:t>D. K. P. S. J. G. M. Jeremy Lloyd Conlin, "Listing of Available ACE Data Tables," Los Alamos National Laboratory, Los Alamos National Laboratory, 2013.</w:t>
+                    </w:r>
+                  </w:p>
+                </w:tc>
+              </w:tr>
+              <w:tr>
+                <w:trPr>
+                  <w:divId w:val="2076779057"/>
+                  <w:tblCellSpacing w:w="15" w:type="dxa"/>
+                </w:trPr>
+                <w:tc>
+                  <w:tcPr>
+                    <w:tcW w:w="50" w:type="pct"/>
+                    <w:hideMark/>
+                  </w:tcPr>
+                  <w:p>
+                    <w:pPr>
+                      <w:pStyle w:val="Bibliography"/>
+                      <w:rPr>
+                        <w:noProof/>
+                      </w:rPr>
+                    </w:pPr>
+                    <w:r>
+                      <w:rPr>
+                        <w:noProof/>
+                      </w:rPr>
+                      <w:t xml:space="preserve">[6] </w:t>
+                    </w:r>
+                  </w:p>
+                </w:tc>
+                <w:tc>
+                  <w:tcPr>
+                    <w:tcW w:w="0" w:type="auto"/>
+                    <w:hideMark/>
+                  </w:tcPr>
+                  <w:p>
+                    <w:pPr>
+                      <w:pStyle w:val="Bibliography"/>
+                      <w:rPr>
+                        <w:noProof/>
+                      </w:rPr>
+                    </w:pPr>
+                    <w:r>
+                      <w:rPr>
+                        <w:noProof/>
+                      </w:rPr>
+                      <w:t>C. G. R. P. R. R. R. W. I. RJ McConn Jr, "Compendium of Material Composition Data for Radiation Transport Modeling," Pacific North Western National Laboratory, Pacific North Western National Laboratory, 2011.</w:t>
+                    </w:r>
+                  </w:p>
+                </w:tc>
+              </w:tr>
+              <w:tr>
+                <w:trPr>
+                  <w:divId w:val="2076779057"/>
+                  <w:tblCellSpacing w:w="15" w:type="dxa"/>
+                </w:trPr>
+                <w:tc>
+                  <w:tcPr>
+                    <w:tcW w:w="50" w:type="pct"/>
+                    <w:hideMark/>
+                  </w:tcPr>
+                  <w:p>
+                    <w:pPr>
+                      <w:pStyle w:val="Bibliography"/>
+                      <w:rPr>
+                        <w:noProof/>
+                      </w:rPr>
+                    </w:pPr>
+                    <w:r>
+                      <w:rPr>
+                        <w:noProof/>
+                      </w:rPr>
+                      <w:t xml:space="preserve">[7] </w:t>
+                    </w:r>
+                  </w:p>
+                </w:tc>
+                <w:tc>
+                  <w:tcPr>
+                    <w:tcW w:w="0" w:type="auto"/>
+                    <w:hideMark/>
+                  </w:tcPr>
+                  <w:p>
+                    <w:pPr>
+                      <w:pStyle w:val="Bibliography"/>
+                      <w:rPr>
+                        <w:noProof/>
+                      </w:rPr>
+                    </w:pPr>
+                    <w:r>
+                      <w:rPr>
+                        <w:noProof/>
+                      </w:rPr>
+                      <w:t>R. E. F. J. K. Shultis, "An MCNP Primer," Department of Mechanical and Nuclear Engineering, Manhattan, KS, 2011.</w:t>
+                    </w:r>
+                  </w:p>
+                </w:tc>
+              </w:tr>
+            </w:tbl>
+            <w:p>
+              <w:pPr>
+                <w:divId w:val="2076779057"/>
+                <w:rPr>
+                  <w:rFonts w:eastAsia="Times New Roman"/>
+                  <w:noProof/>
+                </w:rPr>
+              </w:pPr>
+            </w:p>
+            <w:p>
+              <w:r>
+                <w:rPr>
+                  <w:b/>
+                  <w:bCs/>
+                  <w:noProof/>
+                </w:rPr>
+                <w:fldChar w:fldCharType="end"/>
+              </w:r>
+            </w:p>
+          </w:sdtContent>
+        </w:sdt>
+      </w:sdtContent>
+    </w:sdt>
+    <w:p>
+      <w:pPr>
+        <w:rPr>
+          <w:rFonts w:ascii="Arial" w:hAnsi="Arial" w:cs="Arial"/>
+          <w:sz w:val="24"/>
+          <w:szCs w:val="24"/>
+        </w:rPr>
+      </w:pPr>
+    </w:p>
+    <w:p>
+      <w:pPr>
+        <w:rPr>
+          <w:rFonts w:ascii="Arial" w:hAnsi="Arial" w:cs="Arial"/>
+          <w:sz w:val="24"/>
+          <w:szCs w:val="24"/>
+        </w:rPr>
+      </w:pPr>
+    </w:p>
+    <w:p>
+      <w:pPr>
+        <w:rPr>
+          <w:rFonts w:ascii="Arial" w:hAnsi="Arial" w:cs="Arial"/>
+          <w:sz w:val="24"/>
+          <w:szCs w:val="24"/>
+        </w:rPr>
+      </w:pPr>
+    </w:p>
+    <w:tbl>
+      <w:tblPr>
+        <w:tblW w:w="5000" w:type="pct"/>
+        <w:tblCellSpacing w:w="15" w:type="dxa"/>
+        <w:tblCellMar>
+          <w:top w:w="15" w:type="dxa"/>
+          <w:left w:w="15" w:type="dxa"/>
+          <w:bottom w:w="15" w:type="dxa"/>
+          <w:right w:w="15" w:type="dxa"/>
+        </w:tblCellMar>
+        <w:tblLook w:val="04A0" w:firstRow="1" w:lastRow="0" w:firstColumn="1" w:lastColumn="0" w:noHBand="0" w:noVBand="1"/>
+      </w:tblPr>
+      <w:tblGrid>
+        <w:gridCol w:w="322"/>
+        <w:gridCol w:w="9038"/>
+      </w:tblGrid>
+      <w:tr>
+        <w:trPr>
+          <w:tblCellSpacing w:w="15" w:type="dxa"/>
+        </w:trPr>
+        <w:tc>
+          <w:tcPr>
+            <w:tcW w:w="148" w:type="pct"/>
+            <w:hideMark/>
+          </w:tcPr>
+          <w:p>
+            <w:pPr>
+              <w:pStyle w:val="Bibliography"/>
+              <w:rPr>
+                <w:noProof/>
+                <w:sz w:val="24"/>
+                <w:szCs w:val="24"/>
+              </w:rPr>
+            </w:pPr>
+            <w:r>
+              <w:rPr>
+                <w:noProof/>
+              </w:rPr>
+              <w:t xml:space="preserve">[1] </w:t>
+            </w:r>
+          </w:p>
+        </w:tc>
+        <w:tc>
+          <w:tcPr>
+            <w:tcW w:w="0" w:type="auto"/>
+            <w:hideMark/>
+          </w:tcPr>
+          <w:p>
+            <w:pPr>
+              <w:pStyle w:val="Bibliography"/>
+              <w:rPr>
+                <w:noProof/>
+              </w:rPr>
+            </w:pPr>
+            <w:r>
+              <w:rPr>
+                <w:noProof/>
+              </w:rPr>
+              <w:t xml:space="preserve">R. M. Keyser, "Resolution and Sensitivity as a Function of Energy and incident Geometry for Germanium Detectors," </w:t>
+            </w:r>
+            <w:r>
+              <w:rPr>
+                <w:i/>
+                <w:iCs/>
+                <w:noProof/>
+              </w:rPr>
+              <w:t xml:space="preserve">Nuclear Instruments and Methods in Physics Research Section B: Beam Interactions with Materials and Atoms, </w:t>
+            </w:r>
+            <w:r>
+              <w:rPr>
+                <w:noProof/>
+              </w:rPr>
+              <w:t xml:space="preserve">vol. 213, pp. 236-240, 2004. </w:t>
+            </w:r>
+          </w:p>
+        </w:tc>
+      </w:tr>
+      <w:tr>
+        <w:trPr>
+          <w:tblCellSpacing w:w="15" w:type="dxa"/>
+        </w:trPr>
+        <w:tc>
+          <w:tcPr>
+            <w:tcW w:w="148" w:type="pct"/>
+            <w:hideMark/>
+          </w:tcPr>
+          <w:p>
+            <w:pPr>
+              <w:pStyle w:val="Bibliography"/>
+              <w:rPr>
+                <w:noProof/>
+              </w:rPr>
+            </w:pPr>
+            <w:r>
+              <w:rPr>
+                <w:noProof/>
+              </w:rPr>
+              <w:t xml:space="preserve">[2] </w:t>
+            </w:r>
+          </w:p>
+        </w:tc>
+        <w:tc>
+          <w:tcPr>
+            <w:tcW w:w="0" w:type="auto"/>
+            <w:hideMark/>
+          </w:tcPr>
+          <w:p>
+            <w:pPr>
+              <w:pStyle w:val="Bibliography"/>
+              <w:rPr>
+                <w:noProof/>
+              </w:rPr>
+            </w:pPr>
+            <w:r>
+              <w:rPr>
+                <w:noProof/>
+              </w:rPr>
+              <w:t xml:space="preserve">R. G. Helmer, R. G. Hardy, V. E. Iacob, M. Sanchez-Vega, R. G. Neilson and J. Nelson, "The use of Monte Carlo Calculations in the Determination of a Ge Detector Efficiency Curve," </w:t>
+            </w:r>
+            <w:r>
+              <w:rPr>
+                <w:i/>
+                <w:iCs/>
+                <w:noProof/>
+              </w:rPr>
+              <w:t xml:space="preserve">Nuclear Instruments and Methods in Physics Research A, </w:t>
+            </w:r>
+            <w:r>
+              <w:rPr>
+                <w:noProof/>
+              </w:rPr>
+              <w:t xml:space="preserve">vol. 511, pp. 360-381, 2002. </w:t>
+            </w:r>
+          </w:p>
+        </w:tc>
+      </w:tr>
+      <w:tr>
+        <w:trPr>
+          <w:tblCellSpacing w:w="15" w:type="dxa"/>
+        </w:trPr>
+        <w:tc>
+          <w:tcPr>
+            <w:tcW w:w="148" w:type="pct"/>
+            <w:hideMark/>
+          </w:tcPr>
+          <w:p>
+            <w:pPr>
+              <w:pStyle w:val="Bibliography"/>
+              <w:rPr>
+                <w:noProof/>
+              </w:rPr>
+            </w:pPr>
+            <w:r>
+              <w:rPr>
+                <w:noProof/>
+              </w:rPr>
+              <w:t xml:space="preserve">[3] </w:t>
+            </w:r>
+          </w:p>
+        </w:tc>
+        <w:tc>
+          <w:tcPr>
+            <w:tcW w:w="0" w:type="auto"/>
+            <w:hideMark/>
+          </w:tcPr>
+          <w:p>
+            <w:pPr>
+              <w:pStyle w:val="Bibliography"/>
+              <w:rPr>
+                <w:noProof/>
+              </w:rPr>
+            </w:pPr>
+            <w:r>
+              <w:rPr>
+                <w:noProof/>
+              </w:rPr>
+              <w:t xml:space="preserve">W. F. R. R. K. M. D. O. S. C. A. C. A. X. d. S. Guilherme J. de S. Corrêa, "COMPUTATIONAL MODELING OF A HIGH PURITY GERMANIUM," in </w:t>
+            </w:r>
+            <w:r>
+              <w:rPr>
+                <w:i/>
+                <w:iCs/>
+                <w:noProof/>
+              </w:rPr>
+              <w:t>International Nuclear Atlantic Conference</w:t>
+            </w:r>
+            <w:r>
+              <w:rPr>
+                <w:noProof/>
+              </w:rPr>
+              <w:t xml:space="preserve">, Belo Horizonte,MG, Brazil, 2011. </w:t>
+            </w:r>
+          </w:p>
+        </w:tc>
+      </w:tr>
+      <w:tr>
+        <w:trPr>
+          <w:tblCellSpacing w:w="15" w:type="dxa"/>
+        </w:trPr>
+        <w:tc>
+          <w:tcPr>
+            <w:tcW w:w="148" w:type="pct"/>
+            <w:hideMark/>
+          </w:tcPr>
+          <w:p>
+            <w:pPr>
+              <w:pStyle w:val="Bibliography"/>
+              <w:rPr>
+                <w:noProof/>
+              </w:rPr>
+            </w:pPr>
+            <w:r>
+              <w:rPr>
+                <w:noProof/>
+              </w:rPr>
+              <w:t xml:space="preserve">[4] </w:t>
+            </w:r>
+          </w:p>
+        </w:tc>
+        <w:tc>
+          <w:tcPr>
+            <w:tcW w:w="0" w:type="auto"/>
+            <w:hideMark/>
+          </w:tcPr>
+          <w:p>
+            <w:pPr>
+              <w:pStyle w:val="Bibliography"/>
+              <w:rPr>
+                <w:noProof/>
+              </w:rPr>
+            </w:pPr>
+            <w:r>
+              <w:rPr>
+                <w:noProof/>
+              </w:rPr>
+              <w:t xml:space="preserve">G. F. Knoll, Radiation Detection and Measurement, Hoboken, NJ: John Wiley &amp; Sons, Inc., 2010. </w:t>
+            </w:r>
+          </w:p>
+        </w:tc>
+      </w:tr>
+      <w:tr>
+        <w:trPr>
+          <w:tblCellSpacing w:w="15" w:type="dxa"/>
+        </w:trPr>
+        <w:tc>
+          <w:tcPr>
+            <w:tcW w:w="148" w:type="pct"/>
+            <w:hideMark/>
+          </w:tcPr>
+          <w:p>
+            <w:pPr>
+              <w:pStyle w:val="Bibliography"/>
+              <w:rPr>
+                <w:noProof/>
+              </w:rPr>
+            </w:pPr>
+            <w:r>
+              <w:rPr>
+                <w:noProof/>
+              </w:rPr>
+              <w:t xml:space="preserve">[5] </w:t>
+            </w:r>
+          </w:p>
+        </w:tc>
+        <w:tc>
+          <w:tcPr>
+            <w:tcW w:w="0" w:type="auto"/>
+            <w:hideMark/>
+          </w:tcPr>
+          <w:p>
+            <w:pPr>
+              <w:pStyle w:val="Bibliography"/>
+              <w:rPr>
+                <w:noProof/>
+              </w:rPr>
+            </w:pPr>
+            <w:r>
+              <w:rPr>
+                <w:noProof/>
+              </w:rPr>
+              <w:t>D. K. P. S. J. G. M. Jeremy Lloyd Conlin, "Listing of Available ACE Data Tables," Los Alamos National Laboratory, Los Alamos National Laboratory, 2013.</w:t>
+            </w:r>
+          </w:p>
+        </w:tc>
+      </w:tr>
+      <w:tr>
+        <w:trPr>
+          <w:tblCellSpacing w:w="15" w:type="dxa"/>
+        </w:trPr>
+        <w:tc>
+          <w:tcPr>
+            <w:tcW w:w="148" w:type="pct"/>
+            <w:hideMark/>
+          </w:tcPr>
+          <w:p>
+            <w:pPr>
+              <w:pStyle w:val="Bibliography"/>
+              <w:rPr>
+                <w:noProof/>
+              </w:rPr>
+            </w:pPr>
+            <w:r>
+              <w:rPr>
+                <w:noProof/>
+              </w:rPr>
+              <w:t xml:space="preserve">[6] </w:t>
+            </w:r>
+          </w:p>
+        </w:tc>
+        <w:tc>
+          <w:tcPr>
+            <w:tcW w:w="0" w:type="auto"/>
+            <w:hideMark/>
+          </w:tcPr>
+          <w:p>
+            <w:pPr>
+              <w:pStyle w:val="Bibliography"/>
+              <w:rPr>
+                <w:noProof/>
+              </w:rPr>
+            </w:pPr>
+            <w:r>
+              <w:rPr>
+                <w:noProof/>
+              </w:rPr>
+              <w:t>C. G. R. P. R. R. R. W. I. RJ McConn Jr, "Compendium of Material Composition Data for Radiation Transport Modeling," Pacific North Western National Laboratory, Pacific North Western National Laboratory, 2011.</w:t>
+            </w:r>
+          </w:p>
+        </w:tc>
+      </w:tr>
+      <w:tr>
+        <w:trPr>
+          <w:tblCellSpacing w:w="15" w:type="dxa"/>
+        </w:trPr>
+        <w:tc>
+          <w:tcPr>
+            <w:tcW w:w="148" w:type="pct"/>
+            <w:hideMark/>
+          </w:tcPr>
+          <w:p>
+            <w:pPr>
+              <w:pStyle w:val="Bibliography"/>
+              <w:rPr>
+                <w:noProof/>
+              </w:rPr>
+            </w:pPr>
+            <w:r>
+              <w:rPr>
+                <w:noProof/>
+              </w:rPr>
+              <w:t xml:space="preserve">[7] </w:t>
+            </w:r>
+          </w:p>
+        </w:tc>
+        <w:tc>
+          <w:tcPr>
+            <w:tcW w:w="0" w:type="auto"/>
+            <w:hideMark/>
+          </w:tcPr>
+          <w:p>
+            <w:pPr>
+              <w:pStyle w:val="Bibliography"/>
+              <w:rPr>
+                <w:noProof/>
+              </w:rPr>
+            </w:pPr>
+            <w:r>
+              <w:rPr>
+                <w:noProof/>
+              </w:rPr>
+              <w:t>R. E. F. J. K. Shultis, "An MCNP Primer," Department of Mechanical and Nuclear Engineering, Manhattan, KS, 2011.</w:t>
+            </w:r>
+          </w:p>
+        </w:tc>
+      </w:tr>
+    </w:tbl>
+    <w:p>
+      <w:pPr>
+        <w:rPr>
+          <w:rFonts w:ascii="Arial" w:hAnsi="Arial" w:cs="Arial"/>
+          <w:sz w:val="24"/>
+          <w:szCs w:val="24"/>
+        </w:rPr>
+      </w:pPr>
+    </w:p>
+    <w:p>
+      <w:pPr>
+        <w:rPr>
+          <w:rFonts w:ascii="Arial" w:hAnsi="Arial" w:cs="Arial"/>
+          <w:sz w:val="24"/>
+          <w:szCs w:val="24"/>
+        </w:rPr>
+      </w:pPr>
+      <w:bookmarkStart w:id="0" w:name="_GoBack"/>
+      <w:r>
+        <w:rPr>
+          <w:rFonts w:ascii="Arial" w:hAnsi="Arial" w:cs="Arial"/>
+          <w:sz w:val="24"/>
+          <w:szCs w:val="24"/>
+        </w:rPr>
+        <w:t xml:space="preserve">[1] </w:t>
+      </w:r>
+      <w:r>
+        <w:rPr>
+          <w:rFonts w:ascii="Arial" w:hAnsi="Arial" w:cs="Arial"/>
+          <w:sz w:val="24"/>
+          <w:szCs w:val="24"/>
+        </w:rPr>
+        <w:tab/>
+        <w:t xml:space="preserve">R. M. Keyser, "Resolution and Sensitivity as a Function of Energy and incident Geometry for Germanium Detectors," Nuclear Instruments and Methods in Physics Research Section B: Beam Interactions with Materials and Atoms, vol. 213, pp. 236-240, 2004. </w:t>
+      </w:r>
+    </w:p>
+    <w:p>
+      <w:pPr>
+        <w:rPr>
+          <w:rFonts w:ascii="Arial" w:hAnsi="Arial" w:cs="Arial"/>
+          <w:sz w:val="24"/>
+          <w:szCs w:val="24"/>
+        </w:rPr>
+      </w:pPr>
+      <w:r>
+        <w:rPr>
+          <w:rFonts w:ascii="Arial" w:hAnsi="Arial" w:cs="Arial"/>
+          <w:sz w:val="24"/>
+          <w:szCs w:val="24"/>
+        </w:rPr>
+        <w:t xml:space="preserve">[2] </w:t>
+      </w:r>
+      <w:r>
+        <w:rPr>
+          <w:rFonts w:ascii="Arial" w:hAnsi="Arial" w:cs="Arial"/>
+          <w:sz w:val="24"/>
+          <w:szCs w:val="24"/>
+        </w:rPr>
+        <w:tab/>
+        <w:t xml:space="preserve">R. G. Helmer, R. G. Hardy, V. E. </w:t>
+      </w:r>
+      <w:proofErr w:type="spellStart"/>
+      <w:r>
+        <w:rPr>
+          <w:rFonts w:ascii="Arial" w:hAnsi="Arial" w:cs="Arial"/>
+          <w:sz w:val="24"/>
+          <w:szCs w:val="24"/>
+        </w:rPr>
+        <w:t>Iacob</w:t>
+      </w:r>
+      <w:proofErr w:type="spellEnd"/>
+      <w:r>
+        <w:rPr>
+          <w:rFonts w:ascii="Arial" w:hAnsi="Arial" w:cs="Arial"/>
+          <w:sz w:val="24"/>
+          <w:szCs w:val="24"/>
+        </w:rPr>
+        <w:t xml:space="preserve">, M. Sanchez-Vega, R. G. Neilson and J. Nelson, "The use of Monte Carlo Calculations in the Determination of a Ge Detector Efficiency Curve," Nuclear Instruments and Methods in Physics Research A, vol. 511, pp. 360-381, 2002. </w:t>
+      </w:r>
+    </w:p>
+    <w:p>
+      <w:pPr>
+        <w:rPr>
+          <w:rFonts w:ascii="Arial" w:hAnsi="Arial" w:cs="Arial"/>
+          <w:sz w:val="24"/>
+          <w:szCs w:val="24"/>
+        </w:rPr>
+      </w:pPr>
+      <w:r>
+        <w:rPr>
+          <w:rFonts w:ascii="Arial" w:hAnsi="Arial" w:cs="Arial"/>
+          <w:sz w:val="24"/>
+          <w:szCs w:val="24"/>
+        </w:rPr>
+        <w:t xml:space="preserve">[3] </w:t>
+      </w:r>
+      <w:r>
+        <w:rPr>
+          <w:rFonts w:ascii="Arial" w:hAnsi="Arial" w:cs="Arial"/>
+          <w:sz w:val="24"/>
+          <w:szCs w:val="24"/>
+        </w:rPr>
+        <w:tab/>
+        <w:t xml:space="preserve">W. F. R. R. K. M. D. O. S. C. A. C. A. X. d. S. </w:t>
+      </w:r>
+      <w:proofErr w:type="spellStart"/>
+      <w:r>
+        <w:rPr>
+          <w:rFonts w:ascii="Arial" w:hAnsi="Arial" w:cs="Arial"/>
+          <w:sz w:val="24"/>
+          <w:szCs w:val="24"/>
+        </w:rPr>
+        <w:t>Guilherme</w:t>
+      </w:r>
+      <w:proofErr w:type="spellEnd"/>
+      <w:r>
+        <w:rPr>
+          <w:rFonts w:ascii="Arial" w:hAnsi="Arial" w:cs="Arial"/>
+          <w:sz w:val="24"/>
+          <w:szCs w:val="24"/>
+        </w:rPr>
+        <w:t xml:space="preserve"> J. de S. </w:t>
+      </w:r>
+      <w:proofErr w:type="spellStart"/>
+      <w:r>
+        <w:rPr>
+          <w:rFonts w:ascii="Arial" w:hAnsi="Arial" w:cs="Arial"/>
+          <w:sz w:val="24"/>
+          <w:szCs w:val="24"/>
+        </w:rPr>
+        <w:t>Corrêa</w:t>
+      </w:r>
+      <w:proofErr w:type="spellEnd"/>
+      <w:r>
+        <w:rPr>
+          <w:rFonts w:ascii="Arial" w:hAnsi="Arial" w:cs="Arial"/>
+          <w:sz w:val="24"/>
+          <w:szCs w:val="24"/>
+        </w:rPr>
+        <w:t xml:space="preserve">, "COMPUTATIONAL MODELING OF A HIGH PURITY GERMANIUM," in International Nuclear Atlantic Conference, Belo </w:t>
+      </w:r>
+      <w:proofErr w:type="spellStart"/>
+      <w:r>
+        <w:rPr>
+          <w:rFonts w:ascii="Arial" w:hAnsi="Arial" w:cs="Arial"/>
+          <w:sz w:val="24"/>
+          <w:szCs w:val="24"/>
+        </w:rPr>
+        <w:t>Horizonte,MG</w:t>
+      </w:r>
+      <w:proofErr w:type="spellEnd"/>
+      <w:r>
+        <w:rPr>
+          <w:rFonts w:ascii="Arial" w:hAnsi="Arial" w:cs="Arial"/>
+          <w:sz w:val="24"/>
+          <w:szCs w:val="24"/>
+        </w:rPr>
+        <w:t xml:space="preserve">, Brazil, 2011. </w:t>
+      </w:r>
+    </w:p>
+    <w:p>
+      <w:pPr>
+        <w:rPr>
+          <w:rFonts w:ascii="Arial" w:hAnsi="Arial" w:cs="Arial"/>
+          <w:sz w:val="24"/>
+          <w:szCs w:val="24"/>
+        </w:rPr>
+      </w:pPr>
+      <w:r>
+        <w:rPr>
+          <w:rFonts w:ascii="Arial" w:hAnsi="Arial" w:cs="Arial"/>
+          <w:sz w:val="24"/>
+          <w:szCs w:val="24"/>
+        </w:rPr>
+        <w:t xml:space="preserve">[4] </w:t>
+      </w:r>
+      <w:r>
+        <w:rPr>
+          <w:rFonts w:ascii="Arial" w:hAnsi="Arial" w:cs="Arial"/>
+          <w:sz w:val="24"/>
+          <w:szCs w:val="24"/>
+        </w:rPr>
+        <w:tab/>
+        <w:t xml:space="preserve">G. F. Knoll, Radiation Detection and Measurement, Hoboken, NJ: John Wiley &amp; Sons, Inc., 2010. </w:t>
+      </w:r>
+    </w:p>
+    <w:p>
+      <w:pPr>
+        <w:rPr>
+          <w:rFonts w:ascii="Arial" w:hAnsi="Arial" w:cs="Arial"/>
+          <w:sz w:val="24"/>
+          <w:szCs w:val="24"/>
+        </w:rPr>
+      </w:pPr>
+      <w:r>
+        <w:rPr>
+          <w:rFonts w:ascii="Arial" w:hAnsi="Arial" w:cs="Arial"/>
+          <w:sz w:val="24"/>
+          <w:szCs w:val="24"/>
+        </w:rPr>
+        <w:t xml:space="preserve">[5] </w:t>
+      </w:r>
+      <w:r>
+        <w:rPr>
+          <w:rFonts w:ascii="Arial" w:hAnsi="Arial" w:cs="Arial"/>
+          <w:sz w:val="24"/>
+          <w:szCs w:val="24"/>
+        </w:rPr>
+        <w:tab/>
+        <w:t xml:space="preserve">D. K. P. S. J. G. M. Jeremy Lloyd </w:t>
+      </w:r>
+      <w:proofErr w:type="spellStart"/>
+      <w:r>
+        <w:rPr>
+          <w:rFonts w:ascii="Arial" w:hAnsi="Arial" w:cs="Arial"/>
+          <w:sz w:val="24"/>
+          <w:szCs w:val="24"/>
+        </w:rPr>
+        <w:t>Conlin</w:t>
+      </w:r>
+      <w:proofErr w:type="spellEnd"/>
+      <w:r>
+        <w:rPr>
+          <w:rFonts w:ascii="Arial" w:hAnsi="Arial" w:cs="Arial"/>
+          <w:sz w:val="24"/>
+          <w:szCs w:val="24"/>
+        </w:rPr>
+        <w:t>, "Listing of Available ACE Data Tables," Los Alamos National Laboratory, Los Alamos National Laboratory, 2013.</w:t>
+      </w:r>
+    </w:p>
+    <w:p>
+      <w:pPr>
+        <w:rPr>
+          <w:rFonts w:ascii="Arial" w:hAnsi="Arial" w:cs="Arial"/>
+          <w:sz w:val="24"/>
+          <w:szCs w:val="24"/>
+        </w:rPr>
+      </w:pPr>
+      <w:r>
+        <w:rPr>
+          <w:rFonts w:ascii="Arial" w:hAnsi="Arial" w:cs="Arial"/>
+          <w:sz w:val="24"/>
+          <w:szCs w:val="24"/>
+        </w:rPr>
+        <w:lastRenderedPageBreak/>
+        <w:t xml:space="preserve">[6] </w:t>
+      </w:r>
+      <w:r>
+        <w:rPr>
+          <w:rFonts w:ascii="Arial" w:hAnsi="Arial" w:cs="Arial"/>
+          <w:sz w:val="24"/>
+          <w:szCs w:val="24"/>
+        </w:rPr>
+        <w:tab/>
+        <w:t xml:space="preserve">C. G. R. P. R. R. R. W. I. RJ </w:t>
+      </w:r>
+      <w:proofErr w:type="spellStart"/>
+      <w:r>
+        <w:rPr>
+          <w:rFonts w:ascii="Arial" w:hAnsi="Arial" w:cs="Arial"/>
+          <w:sz w:val="24"/>
+          <w:szCs w:val="24"/>
+        </w:rPr>
+        <w:t>McConn</w:t>
+      </w:r>
+      <w:proofErr w:type="spellEnd"/>
+      <w:r>
+        <w:rPr>
+          <w:rFonts w:ascii="Arial" w:hAnsi="Arial" w:cs="Arial"/>
+          <w:sz w:val="24"/>
+          <w:szCs w:val="24"/>
+        </w:rPr>
+        <w:t xml:space="preserve"> Jr, "Compendium of Material Composition Data for Radiation Transport Modeling," Pacific North Western National Laboratory, Pacific North Western National Laboratory, 2011.</w:t>
+      </w:r>
+    </w:p>
+    <w:p>
+      <w:pPr>
+        <w:rPr>
+          <w:rFonts w:ascii="Arial" w:hAnsi="Arial" w:cs="Arial"/>
+          <w:sz w:val="24"/>
+          <w:szCs w:val="24"/>
+        </w:rPr>
+      </w:pPr>
+      <w:r>
+        <w:rPr>
+          <w:rFonts w:ascii="Arial" w:hAnsi="Arial" w:cs="Arial"/>
+          <w:sz w:val="24"/>
+          <w:szCs w:val="24"/>
+        </w:rPr>
+        <w:t xml:space="preserve">[7] </w:t>
+      </w:r>
+      <w:r>
+        <w:rPr>
+          <w:rFonts w:ascii="Arial" w:hAnsi="Arial" w:cs="Arial"/>
+          <w:sz w:val="24"/>
+          <w:szCs w:val="24"/>
+        </w:rPr>
+        <w:tab/>
+        <w:t xml:space="preserve">R. E. F. J. K. </w:t>
+      </w:r>
+      <w:proofErr w:type="spellStart"/>
+      <w:r>
+        <w:rPr>
+          <w:rFonts w:ascii="Arial" w:hAnsi="Arial" w:cs="Arial"/>
+          <w:sz w:val="24"/>
+          <w:szCs w:val="24"/>
+        </w:rPr>
+        <w:t>Shultis</w:t>
+      </w:r>
+      <w:proofErr w:type="spellEnd"/>
+      <w:r>
+        <w:rPr>
+          <w:rFonts w:ascii="Arial" w:hAnsi="Arial" w:cs="Arial"/>
+          <w:sz w:val="24"/>
+          <w:szCs w:val="24"/>
+        </w:rPr>
+        <w:t>, "An MCNP Primer," Department of Mechanical and Nuclear Engineering, Manhattan, KS, 2011.</w:t>
+      </w:r>
+      <w:bookmarkEnd w:id="0"/>
     </w:p>
     <w:sectPr>
       <w:pgSz w:w="12240" w:h="15840"/>
@@ -3943,6 +5744,27 @@
     <w:name w:val="Normal"/>
     <w:qFormat/>
   </w:style>
+  <w:style w:type="paragraph" w:styleId="Heading1">
+    <w:name w:val="heading 1"/>
+    <w:basedOn w:val="Normal"/>
+    <w:next w:val="Normal"/>
+    <w:link w:val="Heading1Char"/>
+    <w:uiPriority w:val="9"/>
+    <w:qFormat/>
+    <w:rsid w:val="006722DF"/>
+    <w:pPr>
+      <w:keepNext/>
+      <w:keepLines/>
+      <w:spacing w:before="240" w:after="0"/>
+      <w:outlineLvl w:val="0"/>
+    </w:pPr>
+    <w:rPr>
+      <w:rFonts w:asciiTheme="majorHAnsi" w:eastAsiaTheme="majorEastAsia" w:hAnsiTheme="majorHAnsi" w:cstheme="majorBidi"/>
+      <w:color w:val="2E74B5" w:themeColor="accent1" w:themeShade="BF"/>
+      <w:sz w:val="32"/>
+      <w:szCs w:val="32"/>
+    </w:rPr>
+  </w:style>
   <w:style w:type="character" w:default="1" w:styleId="DefaultParagraphFont">
     <w:name w:val="Default Paragraph Font"/>
     <w:uiPriority w:val="1"/>
@@ -3999,6 +5821,43 @@
         <w:insideV w:val="single" w:sz="4" w:space="0" w:color="auto"/>
       </w:tblBorders>
     </w:tblPr>
+  </w:style>
+  <w:style w:type="paragraph" w:styleId="NormalWeb">
+    <w:name w:val="Normal (Web)"/>
+    <w:basedOn w:val="Normal"/>
+    <w:uiPriority w:val="99"/>
+    <w:semiHidden/>
+    <w:unhideWhenUsed/>
+    <w:rsid w:val="006722DF"/>
+    <w:pPr>
+      <w:spacing w:before="100" w:beforeAutospacing="1" w:after="100" w:afterAutospacing="1" w:line="240" w:lineRule="auto"/>
+    </w:pPr>
+    <w:rPr>
+      <w:rFonts w:ascii="Times New Roman" w:eastAsia="Times New Roman" w:hAnsi="Times New Roman" w:cs="Times New Roman"/>
+      <w:sz w:val="24"/>
+      <w:szCs w:val="24"/>
+    </w:rPr>
+  </w:style>
+  <w:style w:type="character" w:customStyle="1" w:styleId="Heading1Char">
+    <w:name w:val="Heading 1 Char"/>
+    <w:basedOn w:val="DefaultParagraphFont"/>
+    <w:link w:val="Heading1"/>
+    <w:uiPriority w:val="9"/>
+    <w:rsid w:val="006722DF"/>
+    <w:rPr>
+      <w:rFonts w:asciiTheme="majorHAnsi" w:eastAsiaTheme="majorEastAsia" w:hAnsiTheme="majorHAnsi" w:cstheme="majorBidi"/>
+      <w:color w:val="2E74B5" w:themeColor="accent1" w:themeShade="BF"/>
+      <w:sz w:val="32"/>
+      <w:szCs w:val="32"/>
+    </w:rPr>
+  </w:style>
+  <w:style w:type="paragraph" w:styleId="Bibliography">
+    <w:name w:val="Bibliography"/>
+    <w:basedOn w:val="Normal"/>
+    <w:next w:val="Normal"/>
+    <w:uiPriority w:val="37"/>
+    <w:unhideWhenUsed/>
+    <w:rsid w:val="006722DF"/>
   </w:style>
 </w:styles>
 </file>
@@ -4262,4 +6121,191 @@
     </a:ext>
   </a:extLst>
 </a:theme>
+</file>
+
+<file path=customXml/item1.xml><?xml version="1.0" encoding="utf-8"?>
+<b:Sources xmlns:b="http://schemas.openxmlformats.org/officeDocument/2006/bibliography" xmlns="http://schemas.openxmlformats.org/officeDocument/2006/bibliography" SelectedStyle="\IEEE2006OfficeOnline.xsl" StyleName="IEEE" Version="2006">
+  <b:Source>
+    <b:Tag>Key04</b:Tag>
+    <b:SourceType>JournalArticle</b:SourceType>
+    <b:Guid>{E4D338E4-AE30-4EE6-83D9-948C85E10B11}</b:Guid>
+    <b:Title>Resolution and Sensitivity as a Function of Energy and incident Geometry for Germanium Detectors</b:Title>
+    <b:Year>2004</b:Year>
+    <b:Author>
+      <b:Author>
+        <b:NameList>
+          <b:Person>
+            <b:Last>Keyser</b:Last>
+            <b:First>Ronald</b:First>
+            <b:Middle>M.</b:Middle>
+          </b:Person>
+        </b:NameList>
+      </b:Author>
+    </b:Author>
+    <b:JournalName>Nuclear Instruments and Methods in Physics Research Section B: Beam Interactions with Materials and Atoms</b:JournalName>
+    <b:Pages>236-240</b:Pages>
+    <b:Volume>213</b:Volume>
+    <b:Publisher>ORTEC</b:Publisher>
+    <b:City>Oak Ridge</b:City>
+    <b:RefOrder>1</b:RefOrder>
+  </b:Source>
+  <b:Source>
+    <b:Tag>Hel02</b:Tag>
+    <b:SourceType>JournalArticle</b:SourceType>
+    <b:Guid>{38EC02A0-46AD-4E62-8A57-CE30E47FD7D2}</b:Guid>
+    <b:Title>The use of Monte Carlo Calculations in the Determination of a Ge Detector Efficiency Curve</b:Title>
+    <b:JournalName>Nuclear Instruments and Methods in Physics Research A</b:JournalName>
+    <b:Year>2002</b:Year>
+    <b:Pages>360-381</b:Pages>
+    <b:Volume>511</b:Volume>
+    <b:Author>
+      <b:Author>
+        <b:NameList>
+          <b:Person>
+            <b:Last>Helmer</b:Last>
+            <b:Middle>G.</b:Middle>
+            <b:First>R.</b:First>
+          </b:Person>
+          <b:Person>
+            <b:Last>Hardy</b:Last>
+            <b:Middle>G.</b:Middle>
+            <b:First>R.</b:First>
+          </b:Person>
+          <b:Person>
+            <b:Last>Iacob</b:Last>
+            <b:Middle>E.</b:Middle>
+            <b:First>V.</b:First>
+          </b:Person>
+          <b:Person>
+            <b:Last>Sanchez-Vega</b:Last>
+            <b:First>M</b:First>
+          </b:Person>
+          <b:Person>
+            <b:Last>Neilson</b:Last>
+            <b:Middle>G.</b:Middle>
+            <b:First>R.</b:First>
+          </b:Person>
+          <b:Person>
+            <b:Last>Nelson</b:Last>
+            <b:First>J.</b:First>
+          </b:Person>
+        </b:NameList>
+      </b:Author>
+    </b:Author>
+    <b:RefOrder>2</b:RefOrder>
+  </b:Source>
+  <b:Source>
+    <b:Tag>Gui11</b:Tag>
+    <b:SourceType>ConferenceProceedings</b:SourceType>
+    <b:Guid>{3C4E4649-0DFA-46F7-B438-02A764FB735D}</b:Guid>
+    <b:Title>COMPUTATIONAL MODELING OF A HIGH PURITY GERMANIUM</b:Title>
+    <b:Year>2011</b:Year>
+    <b:Author>
+      <b:Author>
+        <b:NameList>
+          <b:Person>
+            <b:Last>Guilherme J. de S. Corrêa</b:Last>
+            <b:First>Wilson</b:First>
+            <b:Middle>F. Rebello, Rudnei K. Morales, Domingos O., Samanda C. A. Corrêa, Ademir X. da Silva</b:Middle>
+          </b:Person>
+        </b:NameList>
+      </b:Author>
+    </b:Author>
+    <b:ConferenceName> International Nuclear Atlantic Conference</b:ConferenceName>
+    <b:City>Belo Horizonte,MG, Brazil</b:City>
+    <b:RefOrder>3</b:RefOrder>
+  </b:Source>
+  <b:Source>
+    <b:Tag>Kno101</b:Tag>
+    <b:SourceType>Book</b:SourceType>
+    <b:Guid>{6878D078-0368-434C-82A8-A7EDE59DC413}</b:Guid>
+    <b:Author>
+      <b:Author>
+        <b:NameList>
+          <b:Person>
+            <b:Last>Knoll</b:Last>
+            <b:First>Glenn</b:First>
+            <b:Middle>F.</b:Middle>
+          </b:Person>
+        </b:NameList>
+      </b:Author>
+    </b:Author>
+    <b:Title>Radiation Detection and Measurement</b:Title>
+    <b:Year>2010</b:Year>
+    <b:City>Hoboken, NJ</b:City>
+    <b:Publisher>John Wiley &amp; Sons, Inc.</b:Publisher>
+    <b:RefOrder>4</b:RefOrder>
+  </b:Source>
+  <b:Source>
+    <b:Tag>Jer13</b:Tag>
+    <b:SourceType>ElectronicSource</b:SourceType>
+    <b:Guid>{2FD4A79D-0E73-4277-AA85-1FCECAA27130}</b:Guid>
+    <b:Title>Listing of Available ACE Data Tables</b:Title>
+    <b:Year>2013</b:Year>
+    <b:City>Los Alamos National Laboratory</b:City>
+    <b:Publisher>Los Alamos National Laboratory</b:Publisher>
+    <b:Author>
+      <b:Author>
+        <b:NameList>
+          <b:Person>
+            <b:Last>Jeremy Lloyd Conlin</b:Last>
+            <b:First>D.</b:First>
+            <b:Middle>Kent Parsons, Steven J. Gardiner, Mark</b:Middle>
+          </b:Person>
+        </b:NameList>
+      </b:Author>
+    </b:Author>
+    <b:RefOrder>5</b:RefOrder>
+  </b:Source>
+  <b:Source>
+    <b:Tag>RJM11</b:Tag>
+    <b:SourceType>ElectronicSource</b:SourceType>
+    <b:Guid>{00F6B1D4-EDA6-42AD-9B5B-518994D332CC}</b:Guid>
+    <b:Author>
+      <b:Author>
+        <b:NameList>
+          <b:Person>
+            <b:Last>RJ McConn Jr</b:Last>
+            <b:First>CJ</b:First>
+            <b:Middle>Gesh, RT Pagh, RA Rucker, RG Williams III</b:Middle>
+          </b:Person>
+        </b:NameList>
+      </b:Author>
+    </b:Author>
+    <b:Title>Compendium of Material Composition Data for Radiation Transport Modeling</b:Title>
+    <b:City>Pacific North Western National Laboratory</b:City>
+    <b:Publisher>Pacific North Western National Laboratory</b:Publisher>
+    <b:Year>2011</b:Year>
+    <b:RefOrder>6</b:RefOrder>
+  </b:Source>
+  <b:Source>
+    <b:Tag>JKS11</b:Tag>
+    <b:SourceType>ElectronicSource</b:SourceType>
+    <b:Guid>{C0D2F9FC-46E1-46D7-AA77-C59051FAE1CB}</b:Guid>
+    <b:Title>An MCNP Primer</b:Title>
+    <b:City>Manhattan, KS</b:City>
+    <b:Publisher>Department of Mechanical and Nuclear Engineering</b:Publisher>
+    <b:Year>2011</b:Year>
+    <b:Author>
+      <b:Author>
+        <b:NameList>
+          <b:Person>
+            <b:Last>J. K. Shultis</b:Last>
+            <b:First>R.</b:First>
+            <b:Middle>E. Faw</b:Middle>
+          </b:Person>
+        </b:NameList>
+      </b:Author>
+    </b:Author>
+    <b:RefOrder>7</b:RefOrder>
+  </b:Source>
+</b:Sources>
+</file>
+
+<file path=customXml/itemProps1.xml><?xml version="1.0" encoding="utf-8"?>
+<ds:datastoreItem xmlns:ds="http://schemas.openxmlformats.org/officeDocument/2006/customXml" ds:itemID="{CEA20F20-314E-4203-A3AC-14FBE463194D}">
+  <ds:schemaRefs>
+    <ds:schemaRef ds:uri="http://schemas.openxmlformats.org/officeDocument/2006/bibliography"/>
+  </ds:schemaRefs>
+</ds:datastoreItem>
 </file>
</xml_diff>